<commit_message>
fix observations and add chapter four
</commit_message>
<xml_diff>
--- a/experts-job-doc.docx
+++ b/experts-job-doc.docx
@@ -617,7 +617,7 @@
             </w:rPr>
             <w:fldChar w:fldCharType="separate"/>
           </w:r>
-          <w:hyperlink w:anchor="_Toc20383946" w:history="1">
+          <w:hyperlink w:anchor="_Toc20388288" w:history="1">
             <w:r>
               <w:rPr>
                 <w:rStyle w:val="Hyperlink"/>
@@ -644,7 +644,7 @@
                 <w:noProof/>
                 <w:webHidden/>
               </w:rPr>
-              <w:instrText xml:space="preserve"> PAGEREF _Toc20383946 \h </w:instrText>
+              <w:instrText xml:space="preserve"> PAGEREF _Toc20388288 \h </w:instrText>
             </w:r>
             <w:r>
               <w:rPr>
@@ -687,7 +687,7 @@
               <w:lang w:val="es-BO" w:eastAsia="es-BO"/>
             </w:rPr>
           </w:pPr>
-          <w:hyperlink w:anchor="_Toc20383947" w:history="1">
+          <w:hyperlink w:anchor="_Toc20388289" w:history="1">
             <w:r>
               <w:rPr>
                 <w:rStyle w:val="Hyperlink"/>
@@ -714,7 +714,7 @@
                 <w:noProof/>
                 <w:webHidden/>
               </w:rPr>
-              <w:instrText xml:space="preserve"> PAGEREF _Toc20383947 \h </w:instrText>
+              <w:instrText xml:space="preserve"> PAGEREF _Toc20388289 \h </w:instrText>
             </w:r>
             <w:r>
               <w:rPr>
@@ -757,7 +757,7 @@
               <w:lang w:val="es-BO" w:eastAsia="es-BO"/>
             </w:rPr>
           </w:pPr>
-          <w:hyperlink w:anchor="_Toc20383948" w:history="1">
+          <w:hyperlink w:anchor="_Toc20388290" w:history="1">
             <w:r>
               <w:rPr>
                 <w:rStyle w:val="Hyperlink"/>
@@ -784,7 +784,7 @@
                 <w:noProof/>
                 <w:webHidden/>
               </w:rPr>
-              <w:instrText xml:space="preserve"> PAGEREF _Toc20383948 \h </w:instrText>
+              <w:instrText xml:space="preserve"> PAGEREF _Toc20388290 \h </w:instrText>
             </w:r>
             <w:r>
               <w:rPr>
@@ -827,7 +827,7 @@
               <w:lang w:val="es-BO" w:eastAsia="es-BO"/>
             </w:rPr>
           </w:pPr>
-          <w:hyperlink w:anchor="_Toc20383949" w:history="1">
+          <w:hyperlink w:anchor="_Toc20388291" w:history="1">
             <w:r>
               <w:rPr>
                 <w:rStyle w:val="Hyperlink"/>
@@ -854,7 +854,7 @@
                 <w:noProof/>
                 <w:webHidden/>
               </w:rPr>
-              <w:instrText xml:space="preserve"> PAGEREF _Toc20383949 \h </w:instrText>
+              <w:instrText xml:space="preserve"> PAGEREF _Toc20388291 \h </w:instrText>
             </w:r>
             <w:r>
               <w:rPr>
@@ -897,7 +897,7 @@
               <w:lang w:val="es-BO" w:eastAsia="es-BO"/>
             </w:rPr>
           </w:pPr>
-          <w:hyperlink w:anchor="_Toc20383950" w:history="1">
+          <w:hyperlink w:anchor="_Toc20388292" w:history="1">
             <w:r>
               <w:rPr>
                 <w:rStyle w:val="Hyperlink"/>
@@ -924,7 +924,7 @@
                 <w:noProof/>
                 <w:webHidden/>
               </w:rPr>
-              <w:instrText xml:space="preserve"> PAGEREF _Toc20383950 \h </w:instrText>
+              <w:instrText xml:space="preserve"> PAGEREF _Toc20388292 \h </w:instrText>
             </w:r>
             <w:r>
               <w:rPr>
@@ -967,7 +967,7 @@
               <w:lang w:val="es-BO" w:eastAsia="es-BO"/>
             </w:rPr>
           </w:pPr>
-          <w:hyperlink w:anchor="_Toc20383951" w:history="1">
+          <w:hyperlink w:anchor="_Toc20388293" w:history="1">
             <w:r>
               <w:rPr>
                 <w:rStyle w:val="Hyperlink"/>
@@ -994,7 +994,7 @@
                 <w:noProof/>
                 <w:webHidden/>
               </w:rPr>
-              <w:instrText xml:space="preserve"> PAGEREF _Toc20383951 \h </w:instrText>
+              <w:instrText xml:space="preserve"> PAGEREF _Toc20388293 \h </w:instrText>
             </w:r>
             <w:r>
               <w:rPr>
@@ -1037,7 +1037,7 @@
               <w:lang w:val="es-BO" w:eastAsia="es-BO"/>
             </w:rPr>
           </w:pPr>
-          <w:hyperlink w:anchor="_Toc20383952" w:history="1">
+          <w:hyperlink w:anchor="_Toc20388294" w:history="1">
             <w:r>
               <w:rPr>
                 <w:rStyle w:val="Hyperlink"/>
@@ -1064,7 +1064,7 @@
                 <w:noProof/>
                 <w:webHidden/>
               </w:rPr>
-              <w:instrText xml:space="preserve"> PAGEREF _Toc20383952 \h </w:instrText>
+              <w:instrText xml:space="preserve"> PAGEREF _Toc20388294 \h </w:instrText>
             </w:r>
             <w:r>
               <w:rPr>
@@ -1107,7 +1107,7 @@
               <w:lang w:val="es-BO" w:eastAsia="es-BO"/>
             </w:rPr>
           </w:pPr>
-          <w:hyperlink w:anchor="_Toc20383953" w:history="1">
+          <w:hyperlink w:anchor="_Toc20388295" w:history="1">
             <w:r>
               <w:rPr>
                 <w:rStyle w:val="Hyperlink"/>
@@ -1135,7 +1135,7 @@
                 <w:noProof/>
                 <w:webHidden/>
               </w:rPr>
-              <w:instrText xml:space="preserve"> PAGEREF _Toc20383953 \h </w:instrText>
+              <w:instrText xml:space="preserve"> PAGEREF _Toc20388295 \h </w:instrText>
             </w:r>
             <w:r>
               <w:rPr>
@@ -1178,7 +1178,7 @@
               <w:lang w:val="es-BO" w:eastAsia="es-BO"/>
             </w:rPr>
           </w:pPr>
-          <w:hyperlink w:anchor="_Toc20383954" w:history="1">
+          <w:hyperlink w:anchor="_Toc20388296" w:history="1">
             <w:r>
               <w:rPr>
                 <w:rStyle w:val="Hyperlink"/>
@@ -1205,7 +1205,7 @@
                 <w:noProof/>
                 <w:webHidden/>
               </w:rPr>
-              <w:instrText xml:space="preserve"> PAGEREF _Toc20383954 \h </w:instrText>
+              <w:instrText xml:space="preserve"> PAGEREF _Toc20388296 \h </w:instrText>
             </w:r>
             <w:r>
               <w:rPr>
@@ -1248,7 +1248,7 @@
               <w:lang w:val="es-BO" w:eastAsia="es-BO"/>
             </w:rPr>
           </w:pPr>
-          <w:hyperlink w:anchor="_Toc20383955" w:history="1">
+          <w:hyperlink w:anchor="_Toc20388297" w:history="1">
             <w:r>
               <w:rPr>
                 <w:rStyle w:val="Hyperlink"/>
@@ -1275,7 +1275,7 @@
                 <w:noProof/>
                 <w:webHidden/>
               </w:rPr>
-              <w:instrText xml:space="preserve"> PAGEREF _Toc20383955 \h </w:instrText>
+              <w:instrText xml:space="preserve"> PAGEREF _Toc20388297 \h </w:instrText>
             </w:r>
             <w:r>
               <w:rPr>
@@ -1318,7 +1318,7 @@
               <w:lang w:val="es-BO" w:eastAsia="es-BO"/>
             </w:rPr>
           </w:pPr>
-          <w:hyperlink w:anchor="_Toc20383956" w:history="1">
+          <w:hyperlink w:anchor="_Toc20388298" w:history="1">
             <w:r>
               <w:rPr>
                 <w:rStyle w:val="Hyperlink"/>
@@ -1345,7 +1345,7 @@
                 <w:noProof/>
                 <w:webHidden/>
               </w:rPr>
-              <w:instrText xml:space="preserve"> PAGEREF _Toc20383956 \h </w:instrText>
+              <w:instrText xml:space="preserve"> PAGEREF _Toc20388298 \h </w:instrText>
             </w:r>
             <w:r>
               <w:rPr>
@@ -1388,7 +1388,7 @@
               <w:lang w:val="es-BO" w:eastAsia="es-BO"/>
             </w:rPr>
           </w:pPr>
-          <w:hyperlink w:anchor="_Toc20383957" w:history="1">
+          <w:hyperlink w:anchor="_Toc20388299" w:history="1">
             <w:r>
               <w:rPr>
                 <w:rStyle w:val="Hyperlink"/>
@@ -1415,7 +1415,7 @@
                 <w:noProof/>
                 <w:webHidden/>
               </w:rPr>
-              <w:instrText xml:space="preserve"> PAGEREF _Toc20383957 \h </w:instrText>
+              <w:instrText xml:space="preserve"> PAGEREF _Toc20388299 \h </w:instrText>
             </w:r>
             <w:r>
               <w:rPr>
@@ -1458,7 +1458,7 @@
               <w:lang w:val="es-BO" w:eastAsia="es-BO"/>
             </w:rPr>
           </w:pPr>
-          <w:hyperlink w:anchor="_Toc20383958" w:history="1">
+          <w:hyperlink w:anchor="_Toc20388300" w:history="1">
             <w:r>
               <w:rPr>
                 <w:rStyle w:val="Hyperlink"/>
@@ -1485,7 +1485,7 @@
                 <w:noProof/>
                 <w:webHidden/>
               </w:rPr>
-              <w:instrText xml:space="preserve"> PAGEREF _Toc20383958 \h </w:instrText>
+              <w:instrText xml:space="preserve"> PAGEREF _Toc20388300 \h </w:instrText>
             </w:r>
             <w:r>
               <w:rPr>
@@ -1528,7 +1528,7 @@
               <w:lang w:val="es-BO" w:eastAsia="es-BO"/>
             </w:rPr>
           </w:pPr>
-          <w:hyperlink w:anchor="_Toc20383959" w:history="1">
+          <w:hyperlink w:anchor="_Toc20388301" w:history="1">
             <w:r>
               <w:rPr>
                 <w:rStyle w:val="Hyperlink"/>
@@ -1555,7 +1555,7 @@
                 <w:noProof/>
                 <w:webHidden/>
               </w:rPr>
-              <w:instrText xml:space="preserve"> PAGEREF _Toc20383959 \h </w:instrText>
+              <w:instrText xml:space="preserve"> PAGEREF _Toc20388301 \h </w:instrText>
             </w:r>
             <w:r>
               <w:rPr>
@@ -1598,7 +1598,7 @@
               <w:lang w:val="es-BO" w:eastAsia="es-BO"/>
             </w:rPr>
           </w:pPr>
-          <w:hyperlink w:anchor="_Toc20383960" w:history="1">
+          <w:hyperlink w:anchor="_Toc20388302" w:history="1">
             <w:r>
               <w:rPr>
                 <w:rStyle w:val="Hyperlink"/>
@@ -1625,7 +1625,7 @@
                 <w:noProof/>
                 <w:webHidden/>
               </w:rPr>
-              <w:instrText xml:space="preserve"> PAGEREF _Toc20383960 \h </w:instrText>
+              <w:instrText xml:space="preserve"> PAGEREF _Toc20388302 \h </w:instrText>
             </w:r>
             <w:r>
               <w:rPr>
@@ -1668,7 +1668,7 @@
               <w:lang w:val="es-BO" w:eastAsia="es-BO"/>
             </w:rPr>
           </w:pPr>
-          <w:hyperlink w:anchor="_Toc20383961" w:history="1">
+          <w:hyperlink w:anchor="_Toc20388303" w:history="1">
             <w:r>
               <w:rPr>
                 <w:rStyle w:val="Hyperlink"/>
@@ -1695,7 +1695,7 @@
                 <w:noProof/>
                 <w:webHidden/>
               </w:rPr>
-              <w:instrText xml:space="preserve"> PAGEREF _Toc20383961 \h </w:instrText>
+              <w:instrText xml:space="preserve"> PAGEREF _Toc20388303 \h </w:instrText>
             </w:r>
             <w:r>
               <w:rPr>
@@ -1738,7 +1738,7 @@
               <w:lang w:val="es-BO" w:eastAsia="es-BO"/>
             </w:rPr>
           </w:pPr>
-          <w:hyperlink w:anchor="_Toc20383962" w:history="1">
+          <w:hyperlink w:anchor="_Toc20388304" w:history="1">
             <w:r>
               <w:rPr>
                 <w:rStyle w:val="Hyperlink"/>
@@ -1765,7 +1765,7 @@
                 <w:noProof/>
                 <w:webHidden/>
               </w:rPr>
-              <w:instrText xml:space="preserve"> PAGEREF _Toc20383962 \h </w:instrText>
+              <w:instrText xml:space="preserve"> PAGEREF _Toc20388304 \h </w:instrText>
             </w:r>
             <w:r>
               <w:rPr>
@@ -1808,7 +1808,7 @@
               <w:lang w:val="es-BO" w:eastAsia="es-BO"/>
             </w:rPr>
           </w:pPr>
-          <w:hyperlink w:anchor="_Toc20383963" w:history="1">
+          <w:hyperlink w:anchor="_Toc20388305" w:history="1">
             <w:r>
               <w:rPr>
                 <w:rStyle w:val="Hyperlink"/>
@@ -1835,7 +1835,7 @@
                 <w:noProof/>
                 <w:webHidden/>
               </w:rPr>
-              <w:instrText xml:space="preserve"> PAGEREF _Toc20383963 \h </w:instrText>
+              <w:instrText xml:space="preserve"> PAGEREF _Toc20388305 \h </w:instrText>
             </w:r>
             <w:r>
               <w:rPr>
@@ -1878,7 +1878,7 @@
               <w:lang w:val="es-BO" w:eastAsia="es-BO"/>
             </w:rPr>
           </w:pPr>
-          <w:hyperlink w:anchor="_Toc20383964" w:history="1">
+          <w:hyperlink w:anchor="_Toc20388306" w:history="1">
             <w:r>
               <w:rPr>
                 <w:rStyle w:val="Hyperlink"/>
@@ -1905,7 +1905,7 @@
                 <w:noProof/>
                 <w:webHidden/>
               </w:rPr>
-              <w:instrText xml:space="preserve"> PAGEREF _Toc20383964 \h </w:instrText>
+              <w:instrText xml:space="preserve"> PAGEREF _Toc20388306 \h </w:instrText>
             </w:r>
             <w:r>
               <w:rPr>
@@ -1948,7 +1948,7 @@
               <w:lang w:val="es-BO" w:eastAsia="es-BO"/>
             </w:rPr>
           </w:pPr>
-          <w:hyperlink w:anchor="_Toc20383965" w:history="1">
+          <w:hyperlink w:anchor="_Toc20388307" w:history="1">
             <w:r>
               <w:rPr>
                 <w:rStyle w:val="Hyperlink"/>
@@ -1975,7 +1975,7 @@
                 <w:noProof/>
                 <w:webHidden/>
               </w:rPr>
-              <w:instrText xml:space="preserve"> PAGEREF _Toc20383965 \h </w:instrText>
+              <w:instrText xml:space="preserve"> PAGEREF _Toc20388307 \h </w:instrText>
             </w:r>
             <w:r>
               <w:rPr>
@@ -2018,7 +2018,7 @@
               <w:lang w:val="es-BO" w:eastAsia="es-BO"/>
             </w:rPr>
           </w:pPr>
-          <w:hyperlink w:anchor="_Toc20383966" w:history="1">
+          <w:hyperlink w:anchor="_Toc20388308" w:history="1">
             <w:r>
               <w:rPr>
                 <w:rStyle w:val="Hyperlink"/>
@@ -2045,7 +2045,7 @@
                 <w:noProof/>
                 <w:webHidden/>
               </w:rPr>
-              <w:instrText xml:space="preserve"> PAGEREF _Toc20383966 \h </w:instrText>
+              <w:instrText xml:space="preserve"> PAGEREF _Toc20388308 \h </w:instrText>
             </w:r>
             <w:r>
               <w:rPr>
@@ -2088,7 +2088,7 @@
               <w:lang w:val="es-BO" w:eastAsia="es-BO"/>
             </w:rPr>
           </w:pPr>
-          <w:hyperlink w:anchor="_Toc20383967" w:history="1">
+          <w:hyperlink w:anchor="_Toc20388309" w:history="1">
             <w:r>
               <w:rPr>
                 <w:rStyle w:val="Hyperlink"/>
@@ -2115,7 +2115,7 @@
                 <w:noProof/>
                 <w:webHidden/>
               </w:rPr>
-              <w:instrText xml:space="preserve"> PAGEREF _Toc20383967 \h </w:instrText>
+              <w:instrText xml:space="preserve"> PAGEREF _Toc20388309 \h </w:instrText>
             </w:r>
             <w:r>
               <w:rPr>
@@ -2158,7 +2158,7 @@
               <w:lang w:val="es-BO" w:eastAsia="es-BO"/>
             </w:rPr>
           </w:pPr>
-          <w:hyperlink w:anchor="_Toc20383968" w:history="1">
+          <w:hyperlink w:anchor="_Toc20388310" w:history="1">
             <w:r>
               <w:rPr>
                 <w:rStyle w:val="Hyperlink"/>
@@ -2185,7 +2185,7 @@
                 <w:noProof/>
                 <w:webHidden/>
               </w:rPr>
-              <w:instrText xml:space="preserve"> PAGEREF _Toc20383968 \h </w:instrText>
+              <w:instrText xml:space="preserve"> PAGEREF _Toc20388310 \h </w:instrText>
             </w:r>
             <w:r>
               <w:rPr>
@@ -2228,7 +2228,7 @@
               <w:lang w:val="es-BO" w:eastAsia="es-BO"/>
             </w:rPr>
           </w:pPr>
-          <w:hyperlink w:anchor="_Toc20383969" w:history="1">
+          <w:hyperlink w:anchor="_Toc20388311" w:history="1">
             <w:r>
               <w:rPr>
                 <w:rStyle w:val="Hyperlink"/>
@@ -2255,7 +2255,7 @@
                 <w:noProof/>
                 <w:webHidden/>
               </w:rPr>
-              <w:instrText xml:space="preserve"> PAGEREF _Toc20383969 \h </w:instrText>
+              <w:instrText xml:space="preserve"> PAGEREF _Toc20388311 \h </w:instrText>
             </w:r>
             <w:r>
               <w:rPr>
@@ -2298,14 +2298,7 @@
               <w:lang w:val="es-BO" w:eastAsia="es-BO"/>
             </w:rPr>
           </w:pPr>
-          <w:hyperlink w:anchor="_Toc20383971" w:history="1">
-            <w:r>
-              <w:rPr>
-                <w:rStyle w:val="Hyperlink"/>
-                <w:noProof/>
-              </w:rPr>
-              <w:t>2.4 ADMINISTRADOR DE LA BASE DE DATOS</w:t>
-            </w:r>
+          <w:hyperlink w:anchor="_Toc20388312" w:history="1">
             <w:r>
               <w:rPr>
                 <w:noProof/>
@@ -2325,7 +2318,7 @@
                 <w:noProof/>
                 <w:webHidden/>
               </w:rPr>
-              <w:instrText xml:space="preserve"> PAGEREF _Toc20383971 \h </w:instrText>
+              <w:instrText xml:space="preserve"> PAGEREF _Toc20388312 \h </w:instrText>
             </w:r>
             <w:r>
               <w:rPr>
@@ -2345,7 +2338,7 @@
                 <w:noProof/>
                 <w:webHidden/>
               </w:rPr>
-              <w:t>16</w:t>
+              <w:t>12</w:t>
             </w:r>
             <w:r>
               <w:rPr>
@@ -2368,13 +2361,13 @@
               <w:lang w:val="es-BO" w:eastAsia="es-BO"/>
             </w:rPr>
           </w:pPr>
-          <w:hyperlink w:anchor="_Toc20383972" w:history="1">
+          <w:hyperlink w:anchor="_Toc20388313" w:history="1">
             <w:r>
               <w:rPr>
                 <w:rStyle w:val="Hyperlink"/>
                 <w:noProof/>
               </w:rPr>
-              <w:t>2.5 HERRAMIENTAS</w:t>
+              <w:t>2.4 ADMINISTRADOR DE LA BASE DE DATOS</w:t>
             </w:r>
             <w:r>
               <w:rPr>
@@ -2395,7 +2388,7 @@
                 <w:noProof/>
                 <w:webHidden/>
               </w:rPr>
-              <w:instrText xml:space="preserve"> PAGEREF _Toc20383972 \h </w:instrText>
+              <w:instrText xml:space="preserve"> PAGEREF _Toc20388313 \h </w:instrText>
             </w:r>
             <w:r>
               <w:rPr>
@@ -2438,13 +2431,13 @@
               <w:lang w:val="es-BO" w:eastAsia="es-BO"/>
             </w:rPr>
           </w:pPr>
-          <w:hyperlink w:anchor="_Toc20383973" w:history="1">
+          <w:hyperlink w:anchor="_Toc20388314" w:history="1">
             <w:r>
               <w:rPr>
                 <w:rStyle w:val="Hyperlink"/>
                 <w:noProof/>
               </w:rPr>
-              <w:t>2.5.1 PLATAFORMA DE DESARROLLO – REACT NATIVE</w:t>
+              <w:t>2.5 HERRAMIENTAS</w:t>
             </w:r>
             <w:r>
               <w:rPr>
@@ -2465,7 +2458,7 @@
                 <w:noProof/>
                 <w:webHidden/>
               </w:rPr>
-              <w:instrText xml:space="preserve"> PAGEREF _Toc20383973 \h </w:instrText>
+              <w:instrText xml:space="preserve"> PAGEREF _Toc20388314 \h </w:instrText>
             </w:r>
             <w:r>
               <w:rPr>
@@ -2508,13 +2501,13 @@
               <w:lang w:val="es-BO" w:eastAsia="es-BO"/>
             </w:rPr>
           </w:pPr>
-          <w:hyperlink w:anchor="_Toc20383974" w:history="1">
+          <w:hyperlink w:anchor="_Toc20388315" w:history="1">
             <w:r>
               <w:rPr>
                 <w:rStyle w:val="Hyperlink"/>
                 <w:noProof/>
               </w:rPr>
-              <w:t>2.5.2 JEST TEST</w:t>
+              <w:t>2.5.1 PLATAFORMA DE DESARROLLO – REACT NATIVE</w:t>
             </w:r>
             <w:r>
               <w:rPr>
@@ -2535,7 +2528,7 @@
                 <w:noProof/>
                 <w:webHidden/>
               </w:rPr>
-              <w:instrText xml:space="preserve"> PAGEREF _Toc20383974 \h </w:instrText>
+              <w:instrText xml:space="preserve"> PAGEREF _Toc20388315 \h </w:instrText>
             </w:r>
             <w:r>
               <w:rPr>
@@ -2555,7 +2548,7 @@
                 <w:noProof/>
                 <w:webHidden/>
               </w:rPr>
-              <w:t>17</w:t>
+              <w:t>16</w:t>
             </w:r>
             <w:r>
               <w:rPr>
@@ -2578,13 +2571,13 @@
               <w:lang w:val="es-BO" w:eastAsia="es-BO"/>
             </w:rPr>
           </w:pPr>
-          <w:hyperlink w:anchor="_Toc20383975" w:history="1">
+          <w:hyperlink w:anchor="_Toc20388316" w:history="1">
             <w:r>
               <w:rPr>
                 <w:rStyle w:val="Hyperlink"/>
                 <w:noProof/>
               </w:rPr>
-              <w:t>2.5.3 NODE JS</w:t>
+              <w:t>2.5.2 JEST TEST</w:t>
             </w:r>
             <w:r>
               <w:rPr>
@@ -2605,7 +2598,7 @@
                 <w:noProof/>
                 <w:webHidden/>
               </w:rPr>
-              <w:instrText xml:space="preserve"> PAGEREF _Toc20383975 \h </w:instrText>
+              <w:instrText xml:space="preserve"> PAGEREF _Toc20388316 \h </w:instrText>
             </w:r>
             <w:r>
               <w:rPr>
@@ -2625,7 +2618,7 @@
                 <w:noProof/>
                 <w:webHidden/>
               </w:rPr>
-              <w:t>18</w:t>
+              <w:t>17</w:t>
             </w:r>
             <w:r>
               <w:rPr>
@@ -2648,13 +2641,13 @@
               <w:lang w:val="es-BO" w:eastAsia="es-BO"/>
             </w:rPr>
           </w:pPr>
-          <w:hyperlink w:anchor="_Toc20383976" w:history="1">
+          <w:hyperlink w:anchor="_Toc20388317" w:history="1">
             <w:r>
               <w:rPr>
                 <w:rStyle w:val="Hyperlink"/>
                 <w:noProof/>
               </w:rPr>
-              <w:t>2.5.4 ESLINT</w:t>
+              <w:t>2.5.3 NODE JS</w:t>
             </w:r>
             <w:r>
               <w:rPr>
@@ -2675,7 +2668,7 @@
                 <w:noProof/>
                 <w:webHidden/>
               </w:rPr>
-              <w:instrText xml:space="preserve"> PAGEREF _Toc20383976 \h </w:instrText>
+              <w:instrText xml:space="preserve"> PAGEREF _Toc20388317 \h </w:instrText>
             </w:r>
             <w:r>
               <w:rPr>
@@ -2718,13 +2711,13 @@
               <w:lang w:val="es-BO" w:eastAsia="es-BO"/>
             </w:rPr>
           </w:pPr>
-          <w:hyperlink w:anchor="_Toc20383977" w:history="1">
+          <w:hyperlink w:anchor="_Toc20388318" w:history="1">
             <w:r>
               <w:rPr>
                 <w:rStyle w:val="Hyperlink"/>
                 <w:noProof/>
               </w:rPr>
-              <w:t>2.5.5 ANDROID SDK</w:t>
+              <w:t>2.5.4 ESLINT</w:t>
             </w:r>
             <w:r>
               <w:rPr>
@@ -2745,7 +2738,7 @@
                 <w:noProof/>
                 <w:webHidden/>
               </w:rPr>
-              <w:instrText xml:space="preserve"> PAGEREF _Toc20383977 \h </w:instrText>
+              <w:instrText xml:space="preserve"> PAGEREF _Toc20388318 \h </w:instrText>
             </w:r>
             <w:r>
               <w:rPr>
@@ -2788,13 +2781,13 @@
               <w:lang w:val="es-BO" w:eastAsia="es-BO"/>
             </w:rPr>
           </w:pPr>
-          <w:hyperlink w:anchor="_Toc20383978" w:history="1">
+          <w:hyperlink w:anchor="_Toc20388319" w:history="1">
             <w:r>
               <w:rPr>
                 <w:rStyle w:val="Hyperlink"/>
                 <w:noProof/>
               </w:rPr>
-              <w:t>2.5.6 VISUAL STUDIO CODE</w:t>
+              <w:t>2.5.5 ANDROID SDK</w:t>
             </w:r>
             <w:r>
               <w:rPr>
@@ -2815,7 +2808,7 @@
                 <w:noProof/>
                 <w:webHidden/>
               </w:rPr>
-              <w:instrText xml:space="preserve"> PAGEREF _Toc20383978 \h </w:instrText>
+              <w:instrText xml:space="preserve"> PAGEREF _Toc20388319 \h </w:instrText>
             </w:r>
             <w:r>
               <w:rPr>
@@ -2835,7 +2828,7 @@
                 <w:noProof/>
                 <w:webHidden/>
               </w:rPr>
-              <w:t>19</w:t>
+              <w:t>18</w:t>
             </w:r>
             <w:r>
               <w:rPr>
@@ -2858,13 +2851,13 @@
               <w:lang w:val="es-BO" w:eastAsia="es-BO"/>
             </w:rPr>
           </w:pPr>
-          <w:hyperlink w:anchor="_Toc20383979" w:history="1">
+          <w:hyperlink w:anchor="_Toc20388320" w:history="1">
             <w:r>
               <w:rPr>
                 <w:rStyle w:val="Hyperlink"/>
                 <w:noProof/>
               </w:rPr>
-              <w:t>2.5.7 NATIVE BASE</w:t>
+              <w:t>2.5.6 VISUAL STUDIO CODE</w:t>
             </w:r>
             <w:r>
               <w:rPr>
@@ -2885,7 +2878,7 @@
                 <w:noProof/>
                 <w:webHidden/>
               </w:rPr>
-              <w:instrText xml:space="preserve"> PAGEREF _Toc20383979 \h </w:instrText>
+              <w:instrText xml:space="preserve"> PAGEREF _Toc20388320 \h </w:instrText>
             </w:r>
             <w:r>
               <w:rPr>
@@ -2928,12 +2921,82 @@
               <w:lang w:val="es-BO" w:eastAsia="es-BO"/>
             </w:rPr>
           </w:pPr>
-          <w:hyperlink w:anchor="_Toc20383980" w:history="1">
+          <w:hyperlink w:anchor="_Toc20388321" w:history="1">
             <w:r>
               <w:rPr>
                 <w:rStyle w:val="Hyperlink"/>
                 <w:noProof/>
               </w:rPr>
+              <w:t>2.5.7 NATIVE BASE</w:t>
+            </w:r>
+            <w:r>
+              <w:rPr>
+                <w:noProof/>
+                <w:webHidden/>
+              </w:rPr>
+              <w:tab/>
+            </w:r>
+            <w:r>
+              <w:rPr>
+                <w:noProof/>
+                <w:webHidden/>
+              </w:rPr>
+              <w:fldChar w:fldCharType="begin"/>
+            </w:r>
+            <w:r>
+              <w:rPr>
+                <w:noProof/>
+                <w:webHidden/>
+              </w:rPr>
+              <w:instrText xml:space="preserve"> PAGEREF _Toc20388321 \h </w:instrText>
+            </w:r>
+            <w:r>
+              <w:rPr>
+                <w:noProof/>
+                <w:webHidden/>
+              </w:rPr>
+            </w:r>
+            <w:r>
+              <w:rPr>
+                <w:noProof/>
+                <w:webHidden/>
+              </w:rPr>
+              <w:fldChar w:fldCharType="separate"/>
+            </w:r>
+            <w:r>
+              <w:rPr>
+                <w:noProof/>
+                <w:webHidden/>
+              </w:rPr>
+              <w:t>19</w:t>
+            </w:r>
+            <w:r>
+              <w:rPr>
+                <w:noProof/>
+                <w:webHidden/>
+              </w:rPr>
+              <w:fldChar w:fldCharType="end"/>
+            </w:r>
+          </w:hyperlink>
+        </w:p>
+        <w:p>
+          <w:pPr>
+            <w:pStyle w:val="TOC2"/>
+            <w:tabs>
+              <w:tab w:val="right" w:leader="dot" w:pos="9395"/>
+            </w:tabs>
+            <w:rPr>
+              <w:rFonts w:asciiTheme="minorHAnsi" w:eastAsiaTheme="minorEastAsia" w:hAnsiTheme="minorHAnsi"/>
+              <w:noProof/>
+              <w:lang w:val="es-BO" w:eastAsia="es-BO"/>
+            </w:rPr>
+          </w:pPr>
+          <w:hyperlink w:anchor="_Toc20388322" w:history="1">
+            <w:r>
+              <w:rPr>
+                <w:rStyle w:val="Hyperlink"/>
+                <w:noProof/>
+              </w:rPr>
               <w:t>2.5.8 LODASH</w:t>
             </w:r>
             <w:r>
@@ -2955,7 +3018,7 @@
                 <w:noProof/>
                 <w:webHidden/>
               </w:rPr>
-              <w:instrText xml:space="preserve"> PAGEREF _Toc20383980 \h </w:instrText>
+              <w:instrText xml:space="preserve"> PAGEREF _Toc20388322 \h </w:instrText>
             </w:r>
             <w:r>
               <w:rPr>
@@ -2998,7 +3061,7 @@
               <w:lang w:val="es-BO" w:eastAsia="es-BO"/>
             </w:rPr>
           </w:pPr>
-          <w:hyperlink w:anchor="_Toc20383981" w:history="1">
+          <w:hyperlink w:anchor="_Toc20388323" w:history="1">
             <w:r>
               <w:rPr>
                 <w:rStyle w:val="Hyperlink"/>
@@ -3025,7 +3088,7 @@
                 <w:noProof/>
                 <w:webHidden/>
               </w:rPr>
-              <w:instrText xml:space="preserve"> PAGEREF _Toc20383981 \h </w:instrText>
+              <w:instrText xml:space="preserve"> PAGEREF _Toc20388323 \h </w:instrText>
             </w:r>
             <w:r>
               <w:rPr>
@@ -3068,7 +3131,7 @@
               <w:lang w:val="es-BO" w:eastAsia="es-BO"/>
             </w:rPr>
           </w:pPr>
-          <w:hyperlink w:anchor="_Toc20383982" w:history="1">
+          <w:hyperlink w:anchor="_Toc20388324" w:history="1">
             <w:r>
               <w:rPr>
                 <w:rStyle w:val="Hyperlink"/>
@@ -3095,7 +3158,7 @@
                 <w:noProof/>
                 <w:webHidden/>
               </w:rPr>
-              <w:instrText xml:space="preserve"> PAGEREF _Toc20383982 \h </w:instrText>
+              <w:instrText xml:space="preserve"> PAGEREF _Toc20388324 \h </w:instrText>
             </w:r>
             <w:r>
               <w:rPr>
@@ -3138,7 +3201,7 @@
               <w:lang w:val="es-BO" w:eastAsia="es-BO"/>
             </w:rPr>
           </w:pPr>
-          <w:hyperlink w:anchor="_Toc20383983" w:history="1">
+          <w:hyperlink w:anchor="_Toc20388325" w:history="1">
             <w:r>
               <w:rPr>
                 <w:rStyle w:val="Hyperlink"/>
@@ -3165,7 +3228,7 @@
                 <w:noProof/>
                 <w:webHidden/>
               </w:rPr>
-              <w:instrText xml:space="preserve"> PAGEREF _Toc20383983 \h </w:instrText>
+              <w:instrText xml:space="preserve"> PAGEREF _Toc20388325 \h </w:instrText>
             </w:r>
             <w:r>
               <w:rPr>
@@ -3208,7 +3271,7 @@
               <w:lang w:val="es-BO" w:eastAsia="es-BO"/>
             </w:rPr>
           </w:pPr>
-          <w:hyperlink w:anchor="_Toc20383984" w:history="1">
+          <w:hyperlink w:anchor="_Toc20388326" w:history="1">
             <w:r>
               <w:rPr>
                 <w:rStyle w:val="Hyperlink"/>
@@ -3235,7 +3298,7 @@
                 <w:noProof/>
                 <w:webHidden/>
               </w:rPr>
-              <w:instrText xml:space="preserve"> PAGEREF _Toc20383984 \h </w:instrText>
+              <w:instrText xml:space="preserve"> PAGEREF _Toc20388326 \h </w:instrText>
             </w:r>
             <w:r>
               <w:rPr>
@@ -3278,7 +3341,7 @@
               <w:lang w:val="es-BO" w:eastAsia="es-BO"/>
             </w:rPr>
           </w:pPr>
-          <w:hyperlink w:anchor="_Toc20383985" w:history="1">
+          <w:hyperlink w:anchor="_Toc20388327" w:history="1">
             <w:r>
               <w:rPr>
                 <w:rStyle w:val="Hyperlink"/>
@@ -3305,7 +3368,7 @@
                 <w:noProof/>
                 <w:webHidden/>
               </w:rPr>
-              <w:instrText xml:space="preserve"> PAGEREF _Toc20383985 \h </w:instrText>
+              <w:instrText xml:space="preserve"> PAGEREF _Toc20388327 \h </w:instrText>
             </w:r>
             <w:r>
               <w:rPr>
@@ -3348,7 +3411,7 @@
               <w:lang w:val="es-BO" w:eastAsia="es-BO"/>
             </w:rPr>
           </w:pPr>
-          <w:hyperlink w:anchor="_Toc20383986" w:history="1">
+          <w:hyperlink w:anchor="_Toc20388328" w:history="1">
             <w:r>
               <w:rPr>
                 <w:rStyle w:val="Hyperlink"/>
@@ -3375,7 +3438,7 @@
                 <w:noProof/>
                 <w:webHidden/>
               </w:rPr>
-              <w:instrText xml:space="preserve"> PAGEREF _Toc20383986 \h </w:instrText>
+              <w:instrText xml:space="preserve"> PAGEREF _Toc20388328 \h </w:instrText>
             </w:r>
             <w:r>
               <w:rPr>
@@ -3418,7 +3481,7 @@
               <w:lang w:val="es-BO" w:eastAsia="es-BO"/>
             </w:rPr>
           </w:pPr>
-          <w:hyperlink w:anchor="_Toc20383987" w:history="1">
+          <w:hyperlink w:anchor="_Toc20388329" w:history="1">
             <w:r>
               <w:rPr>
                 <w:rStyle w:val="Hyperlink"/>
@@ -3445,7 +3508,7 @@
                 <w:noProof/>
                 <w:webHidden/>
               </w:rPr>
-              <w:instrText xml:space="preserve"> PAGEREF _Toc20383987 \h </w:instrText>
+              <w:instrText xml:space="preserve"> PAGEREF _Toc20388329 \h </w:instrText>
             </w:r>
             <w:r>
               <w:rPr>
@@ -3488,7 +3551,7 @@
               <w:lang w:val="es-BO" w:eastAsia="es-BO"/>
             </w:rPr>
           </w:pPr>
-          <w:hyperlink w:anchor="_Toc20383988" w:history="1">
+          <w:hyperlink w:anchor="_Toc20388330" w:history="1">
             <w:r>
               <w:rPr>
                 <w:rStyle w:val="Hyperlink"/>
@@ -3515,7 +3578,7 @@
                 <w:noProof/>
                 <w:webHidden/>
               </w:rPr>
-              <w:instrText xml:space="preserve"> PAGEREF _Toc20383988 \h </w:instrText>
+              <w:instrText xml:space="preserve"> PAGEREF _Toc20388330 \h </w:instrText>
             </w:r>
             <w:r>
               <w:rPr>
@@ -3558,7 +3621,7 @@
               <w:lang w:val="es-BO" w:eastAsia="es-BO"/>
             </w:rPr>
           </w:pPr>
-          <w:hyperlink w:anchor="_Toc20383989" w:history="1">
+          <w:hyperlink w:anchor="_Toc20388331" w:history="1">
             <w:r>
               <w:rPr>
                 <w:rStyle w:val="Hyperlink"/>
@@ -3585,7 +3648,7 @@
                 <w:noProof/>
                 <w:webHidden/>
               </w:rPr>
-              <w:instrText xml:space="preserve"> PAGEREF _Toc20383989 \h </w:instrText>
+              <w:instrText xml:space="preserve"> PAGEREF _Toc20388331 \h </w:instrText>
             </w:r>
             <w:r>
               <w:rPr>
@@ -3628,7 +3691,7 @@
               <w:lang w:val="es-BO" w:eastAsia="es-BO"/>
             </w:rPr>
           </w:pPr>
-          <w:hyperlink w:anchor="_Toc20383990" w:history="1">
+          <w:hyperlink w:anchor="_Toc20388332" w:history="1">
             <w:r>
               <w:rPr>
                 <w:rStyle w:val="Hyperlink"/>
@@ -3655,7 +3718,7 @@
                 <w:noProof/>
                 <w:webHidden/>
               </w:rPr>
-              <w:instrText xml:space="preserve"> PAGEREF _Toc20383990 \h </w:instrText>
+              <w:instrText xml:space="preserve"> PAGEREF _Toc20388332 \h </w:instrText>
             </w:r>
             <w:r>
               <w:rPr>
@@ -3698,7 +3761,7 @@
               <w:lang w:val="es-BO" w:eastAsia="es-BO"/>
             </w:rPr>
           </w:pPr>
-          <w:hyperlink w:anchor="_Toc20383991" w:history="1">
+          <w:hyperlink w:anchor="_Toc20388333" w:history="1">
             <w:r>
               <w:rPr>
                 <w:rStyle w:val="Hyperlink"/>
@@ -3725,7 +3788,7 @@
                 <w:noProof/>
                 <w:webHidden/>
               </w:rPr>
-              <w:instrText xml:space="preserve"> PAGEREF _Toc20383991 \h </w:instrText>
+              <w:instrText xml:space="preserve"> PAGEREF _Toc20388333 \h </w:instrText>
             </w:r>
             <w:r>
               <w:rPr>
@@ -3768,7 +3831,7 @@
               <w:lang w:val="es-BO" w:eastAsia="es-BO"/>
             </w:rPr>
           </w:pPr>
-          <w:hyperlink w:anchor="_Toc20383992" w:history="1">
+          <w:hyperlink w:anchor="_Toc20388334" w:history="1">
             <w:r>
               <w:rPr>
                 <w:rStyle w:val="Hyperlink"/>
@@ -3795,7 +3858,7 @@
                 <w:noProof/>
                 <w:webHidden/>
               </w:rPr>
-              <w:instrText xml:space="preserve"> PAGEREF _Toc20383992 \h </w:instrText>
+              <w:instrText xml:space="preserve"> PAGEREF _Toc20388334 \h </w:instrText>
             </w:r>
             <w:r>
               <w:rPr>
@@ -3838,7 +3901,7 @@
               <w:lang w:val="es-BO" w:eastAsia="es-BO"/>
             </w:rPr>
           </w:pPr>
-          <w:hyperlink w:anchor="_Toc20383993" w:history="1">
+          <w:hyperlink w:anchor="_Toc20388335" w:history="1">
             <w:r>
               <w:rPr>
                 <w:rStyle w:val="Hyperlink"/>
@@ -3865,7 +3928,7 @@
                 <w:noProof/>
                 <w:webHidden/>
               </w:rPr>
-              <w:instrText xml:space="preserve"> PAGEREF _Toc20383993 \h </w:instrText>
+              <w:instrText xml:space="preserve"> PAGEREF _Toc20388335 \h </w:instrText>
             </w:r>
             <w:r>
               <w:rPr>
@@ -3908,7 +3971,7 @@
               <w:lang w:val="es-BO" w:eastAsia="es-BO"/>
             </w:rPr>
           </w:pPr>
-          <w:hyperlink w:anchor="_Toc20383994" w:history="1">
+          <w:hyperlink w:anchor="_Toc20388336" w:history="1">
             <w:r>
               <w:rPr>
                 <w:rStyle w:val="Hyperlink"/>
@@ -3935,7 +3998,7 @@
                 <w:noProof/>
                 <w:webHidden/>
               </w:rPr>
-              <w:instrText xml:space="preserve"> PAGEREF _Toc20383994 \h </w:instrText>
+              <w:instrText xml:space="preserve"> PAGEREF _Toc20388336 \h </w:instrText>
             </w:r>
             <w:r>
               <w:rPr>
@@ -3978,7 +4041,7 @@
               <w:lang w:val="es-BO" w:eastAsia="es-BO"/>
             </w:rPr>
           </w:pPr>
-          <w:hyperlink w:anchor="_Toc20383995" w:history="1">
+          <w:hyperlink w:anchor="_Toc20388337" w:history="1">
             <w:r>
               <w:rPr>
                 <w:rStyle w:val="Hyperlink"/>
@@ -4005,7 +4068,288 @@
                 <w:noProof/>
                 <w:webHidden/>
               </w:rPr>
-              <w:instrText xml:space="preserve"> PAGEREF _Toc20383995 \h </w:instrText>
+              <w:instrText xml:space="preserve"> PAGEREF _Toc20388337 \h </w:instrText>
+            </w:r>
+            <w:r>
+              <w:rPr>
+                <w:noProof/>
+                <w:webHidden/>
+              </w:rPr>
+            </w:r>
+            <w:r>
+              <w:rPr>
+                <w:noProof/>
+                <w:webHidden/>
+              </w:rPr>
+              <w:fldChar w:fldCharType="separate"/>
+            </w:r>
+            <w:r>
+              <w:rPr>
+                <w:noProof/>
+                <w:webHidden/>
+              </w:rPr>
+              <w:t>25</w:t>
+            </w:r>
+            <w:r>
+              <w:rPr>
+                <w:noProof/>
+                <w:webHidden/>
+              </w:rPr>
+              <w:fldChar w:fldCharType="end"/>
+            </w:r>
+          </w:hyperlink>
+        </w:p>
+        <w:p>
+          <w:pPr>
+            <w:pStyle w:val="TOC2"/>
+            <w:tabs>
+              <w:tab w:val="right" w:leader="dot" w:pos="9395"/>
+            </w:tabs>
+            <w:rPr>
+              <w:rFonts w:asciiTheme="minorHAnsi" w:eastAsiaTheme="minorEastAsia" w:hAnsiTheme="minorHAnsi"/>
+              <w:noProof/>
+              <w:lang w:val="es-BO" w:eastAsia="es-BO"/>
+            </w:rPr>
+          </w:pPr>
+          <w:hyperlink w:anchor="_Toc20388338" w:history="1">
+            <w:r>
+              <w:rPr>
+                <w:rStyle w:val="Hyperlink"/>
+                <w:noProof/>
+              </w:rPr>
+              <w:t>4.1 EXPLORACIÓN</w:t>
+            </w:r>
+            <w:r>
+              <w:rPr>
+                <w:noProof/>
+                <w:webHidden/>
+              </w:rPr>
+              <w:tab/>
+            </w:r>
+            <w:r>
+              <w:rPr>
+                <w:noProof/>
+                <w:webHidden/>
+              </w:rPr>
+              <w:fldChar w:fldCharType="begin"/>
+            </w:r>
+            <w:r>
+              <w:rPr>
+                <w:noProof/>
+                <w:webHidden/>
+              </w:rPr>
+              <w:instrText xml:space="preserve"> PAGEREF _Toc20388338 \h </w:instrText>
+            </w:r>
+            <w:r>
+              <w:rPr>
+                <w:noProof/>
+                <w:webHidden/>
+              </w:rPr>
+            </w:r>
+            <w:r>
+              <w:rPr>
+                <w:noProof/>
+                <w:webHidden/>
+              </w:rPr>
+              <w:fldChar w:fldCharType="separate"/>
+            </w:r>
+            <w:r>
+              <w:rPr>
+                <w:noProof/>
+                <w:webHidden/>
+              </w:rPr>
+              <w:t>25</w:t>
+            </w:r>
+            <w:r>
+              <w:rPr>
+                <w:noProof/>
+                <w:webHidden/>
+              </w:rPr>
+              <w:fldChar w:fldCharType="end"/>
+            </w:r>
+          </w:hyperlink>
+        </w:p>
+        <w:p>
+          <w:pPr>
+            <w:pStyle w:val="TOC2"/>
+            <w:tabs>
+              <w:tab w:val="right" w:leader="dot" w:pos="9395"/>
+            </w:tabs>
+            <w:rPr>
+              <w:rFonts w:asciiTheme="minorHAnsi" w:eastAsiaTheme="minorEastAsia" w:hAnsiTheme="minorHAnsi"/>
+              <w:noProof/>
+              <w:lang w:val="es-BO" w:eastAsia="es-BO"/>
+            </w:rPr>
+          </w:pPr>
+          <w:hyperlink w:anchor="_Toc20388339" w:history="1">
+            <w:r>
+              <w:rPr>
+                <w:rStyle w:val="Hyperlink"/>
+                <w:noProof/>
+              </w:rPr>
+              <w:t>4.1.1 PARTES INTERESADAS</w:t>
+            </w:r>
+            <w:r>
+              <w:rPr>
+                <w:noProof/>
+                <w:webHidden/>
+              </w:rPr>
+              <w:tab/>
+            </w:r>
+            <w:r>
+              <w:rPr>
+                <w:noProof/>
+                <w:webHidden/>
+              </w:rPr>
+              <w:fldChar w:fldCharType="begin"/>
+            </w:r>
+            <w:r>
+              <w:rPr>
+                <w:noProof/>
+                <w:webHidden/>
+              </w:rPr>
+              <w:instrText xml:space="preserve"> PAGEREF _Toc20388339 \h </w:instrText>
+            </w:r>
+            <w:r>
+              <w:rPr>
+                <w:noProof/>
+                <w:webHidden/>
+              </w:rPr>
+            </w:r>
+            <w:r>
+              <w:rPr>
+                <w:noProof/>
+                <w:webHidden/>
+              </w:rPr>
+              <w:fldChar w:fldCharType="separate"/>
+            </w:r>
+            <w:r>
+              <w:rPr>
+                <w:noProof/>
+                <w:webHidden/>
+              </w:rPr>
+              <w:t>25</w:t>
+            </w:r>
+            <w:r>
+              <w:rPr>
+                <w:noProof/>
+                <w:webHidden/>
+              </w:rPr>
+              <w:fldChar w:fldCharType="end"/>
+            </w:r>
+          </w:hyperlink>
+        </w:p>
+        <w:p>
+          <w:pPr>
+            <w:pStyle w:val="TOC2"/>
+            <w:tabs>
+              <w:tab w:val="right" w:leader="dot" w:pos="9395"/>
+            </w:tabs>
+            <w:rPr>
+              <w:rFonts w:asciiTheme="minorHAnsi" w:eastAsiaTheme="minorEastAsia" w:hAnsiTheme="minorHAnsi"/>
+              <w:noProof/>
+              <w:lang w:val="es-BO" w:eastAsia="es-BO"/>
+            </w:rPr>
+          </w:pPr>
+          <w:hyperlink w:anchor="_Toc20388340" w:history="1">
+            <w:r>
+              <w:rPr>
+                <w:rStyle w:val="Hyperlink"/>
+                <w:noProof/>
+              </w:rPr>
+              <w:t>4.1.2 DEFINICION DEL ALCANCE</w:t>
+            </w:r>
+            <w:r>
+              <w:rPr>
+                <w:noProof/>
+                <w:webHidden/>
+              </w:rPr>
+              <w:tab/>
+            </w:r>
+            <w:r>
+              <w:rPr>
+                <w:noProof/>
+                <w:webHidden/>
+              </w:rPr>
+              <w:fldChar w:fldCharType="begin"/>
+            </w:r>
+            <w:r>
+              <w:rPr>
+                <w:noProof/>
+                <w:webHidden/>
+              </w:rPr>
+              <w:instrText xml:space="preserve"> PAGEREF _Toc20388340 \h </w:instrText>
+            </w:r>
+            <w:r>
+              <w:rPr>
+                <w:noProof/>
+                <w:webHidden/>
+              </w:rPr>
+            </w:r>
+            <w:r>
+              <w:rPr>
+                <w:noProof/>
+                <w:webHidden/>
+              </w:rPr>
+              <w:fldChar w:fldCharType="separate"/>
+            </w:r>
+            <w:r>
+              <w:rPr>
+                <w:noProof/>
+                <w:webHidden/>
+              </w:rPr>
+              <w:t>25</w:t>
+            </w:r>
+            <w:r>
+              <w:rPr>
+                <w:noProof/>
+                <w:webHidden/>
+              </w:rPr>
+              <w:fldChar w:fldCharType="end"/>
+            </w:r>
+          </w:hyperlink>
+        </w:p>
+        <w:p>
+          <w:pPr>
+            <w:pStyle w:val="TOC2"/>
+            <w:tabs>
+              <w:tab w:val="right" w:leader="dot" w:pos="9395"/>
+            </w:tabs>
+            <w:rPr>
+              <w:rFonts w:asciiTheme="minorHAnsi" w:eastAsiaTheme="minorEastAsia" w:hAnsiTheme="minorHAnsi"/>
+              <w:noProof/>
+              <w:lang w:val="es-BO" w:eastAsia="es-BO"/>
+            </w:rPr>
+          </w:pPr>
+          <w:hyperlink w:anchor="_Toc20388341" w:history="1">
+            <w:r>
+              <w:rPr>
+                <w:rStyle w:val="Hyperlink"/>
+                <w:noProof/>
+                <w:lang w:val="es-BO"/>
+              </w:rPr>
+              <w:t>4.1.3 DEFINICION DEL PROYECTO</w:t>
+            </w:r>
+            <w:r>
+              <w:rPr>
+                <w:noProof/>
+                <w:webHidden/>
+              </w:rPr>
+              <w:tab/>
+            </w:r>
+            <w:r>
+              <w:rPr>
+                <w:noProof/>
+                <w:webHidden/>
+              </w:rPr>
+              <w:fldChar w:fldCharType="begin"/>
+            </w:r>
+            <w:r>
+              <w:rPr>
+                <w:noProof/>
+                <w:webHidden/>
+              </w:rPr>
+              <w:instrText xml:space="preserve"> PAGEREF _Toc20388341 \h </w:instrText>
             </w:r>
             <w:r>
               <w:rPr>
@@ -4141,36 +4485,6 @@
     </w:p>
     <w:p>
       <w:pPr>
-        <w:tabs>
-          <w:tab w:val="left" w:pos="3984"/>
-        </w:tabs>
-      </w:pPr>
-    </w:p>
-    <w:p>
-      <w:pPr>
-        <w:tabs>
-          <w:tab w:val="left" w:pos="3984"/>
-        </w:tabs>
-      </w:pPr>
-    </w:p>
-    <w:p>
-      <w:pPr>
-        <w:tabs>
-          <w:tab w:val="left" w:pos="3984"/>
-        </w:tabs>
-      </w:pPr>
-      <w:bookmarkStart w:id="0" w:name="_GoBack"/>
-      <w:bookmarkEnd w:id="0"/>
-    </w:p>
-    <w:p>
-      <w:pPr>
-        <w:tabs>
-          <w:tab w:val="left" w:pos="3984"/>
-        </w:tabs>
-      </w:pPr>
-    </w:p>
-    <w:p>
-      <w:pPr>
         <w:jc w:val="center"/>
         <w:rPr>
           <w:b/>
@@ -4217,7 +4531,7 @@
       <w:r>
         <w:fldChar w:fldCharType="separate"/>
       </w:r>
-      <w:hyperlink w:anchor="_Toc20383996" w:history="1">
+      <w:hyperlink w:anchor="_Toc20388342" w:history="1">
         <w:r>
           <w:rPr>
             <w:rStyle w:val="Hyperlink"/>
@@ -4259,7 +4573,7 @@
             <w:noProof/>
             <w:webHidden/>
           </w:rPr>
-          <w:instrText xml:space="preserve"> PAGEREF _Toc20383996 \h </w:instrText>
+          <w:instrText xml:space="preserve"> PAGEREF _Toc20388342 \h </w:instrText>
         </w:r>
         <w:r>
           <w:rPr>
@@ -4302,7 +4616,7 @@
           <w:lang w:val="es-BO" w:eastAsia="es-BO"/>
         </w:rPr>
       </w:pPr>
-      <w:hyperlink w:anchor="_Toc20383997" w:history="1">
+      <w:hyperlink w:anchor="_Toc20388343" w:history="1">
         <w:r>
           <w:rPr>
             <w:rStyle w:val="Hyperlink"/>
@@ -4344,7 +4658,7 @@
             <w:noProof/>
             <w:webHidden/>
           </w:rPr>
-          <w:instrText xml:space="preserve"> PAGEREF _Toc20383997 \h </w:instrText>
+          <w:instrText xml:space="preserve"> PAGEREF _Toc20388343 \h </w:instrText>
         </w:r>
         <w:r>
           <w:rPr>
@@ -4387,7 +4701,7 @@
           <w:lang w:val="es-BO" w:eastAsia="es-BO"/>
         </w:rPr>
       </w:pPr>
-      <w:hyperlink w:anchor="_Toc20383998" w:history="1">
+      <w:hyperlink w:anchor="_Toc20388344" w:history="1">
         <w:r>
           <w:rPr>
             <w:rStyle w:val="Hyperlink"/>
@@ -4429,7 +4743,7 @@
             <w:noProof/>
             <w:webHidden/>
           </w:rPr>
-          <w:instrText xml:space="preserve"> PAGEREF _Toc20383998 \h </w:instrText>
+          <w:instrText xml:space="preserve"> PAGEREF _Toc20388344 \h </w:instrText>
         </w:r>
         <w:r>
           <w:rPr>
@@ -4472,7 +4786,7 @@
           <w:lang w:val="es-BO" w:eastAsia="es-BO"/>
         </w:rPr>
       </w:pPr>
-      <w:hyperlink w:anchor="_Toc20383999" w:history="1">
+      <w:hyperlink w:anchor="_Toc20388345" w:history="1">
         <w:r>
           <w:rPr>
             <w:rStyle w:val="Hyperlink"/>
@@ -4514,7 +4828,7 @@
             <w:noProof/>
             <w:webHidden/>
           </w:rPr>
-          <w:instrText xml:space="preserve"> PAGEREF _Toc20383999 \h </w:instrText>
+          <w:instrText xml:space="preserve"> PAGEREF _Toc20388345 \h </w:instrText>
         </w:r>
         <w:r>
           <w:rPr>
@@ -4557,7 +4871,7 @@
           <w:lang w:val="es-BO" w:eastAsia="es-BO"/>
         </w:rPr>
       </w:pPr>
-      <w:hyperlink w:anchor="_Toc20384000" w:history="1">
+      <w:hyperlink w:anchor="_Toc20388346" w:history="1">
         <w:r>
           <w:rPr>
             <w:rStyle w:val="Hyperlink"/>
@@ -4599,7 +4913,7 @@
             <w:noProof/>
             <w:webHidden/>
           </w:rPr>
-          <w:instrText xml:space="preserve"> PAGEREF _Toc20384000 \h </w:instrText>
+          <w:instrText xml:space="preserve"> PAGEREF _Toc20388346 \h </w:instrText>
         </w:r>
         <w:r>
           <w:rPr>
@@ -4642,7 +4956,7 @@
           <w:lang w:val="es-BO" w:eastAsia="es-BO"/>
         </w:rPr>
       </w:pPr>
-      <w:hyperlink w:anchor="_Toc20384001" w:history="1">
+      <w:hyperlink w:anchor="_Toc20388347" w:history="1">
         <w:r>
           <w:rPr>
             <w:rStyle w:val="Hyperlink"/>
@@ -4684,7 +4998,7 @@
             <w:noProof/>
             <w:webHidden/>
           </w:rPr>
-          <w:instrText xml:space="preserve"> PAGEREF _Toc20384001 \h </w:instrText>
+          <w:instrText xml:space="preserve"> PAGEREF _Toc20388347 \h </w:instrText>
         </w:r>
         <w:r>
           <w:rPr>
@@ -4727,7 +5041,7 @@
           <w:lang w:val="es-BO" w:eastAsia="es-BO"/>
         </w:rPr>
       </w:pPr>
-      <w:hyperlink w:anchor="_Toc20384002" w:history="1">
+      <w:hyperlink w:anchor="_Toc20388348" w:history="1">
         <w:r>
           <w:rPr>
             <w:rStyle w:val="Hyperlink"/>
@@ -4754,7 +5068,7 @@
             <w:noProof/>
             <w:webHidden/>
           </w:rPr>
-          <w:instrText xml:space="preserve"> PAGEREF _Toc20384002 \h </w:instrText>
+          <w:instrText xml:space="preserve"> PAGEREF _Toc20388348 \h </w:instrText>
         </w:r>
         <w:r>
           <w:rPr>
@@ -5417,7 +5731,7 @@
       <w:r>
         <w:fldChar w:fldCharType="separate"/>
       </w:r>
-      <w:hyperlink w:anchor="_Toc20384003" w:history="1">
+      <w:hyperlink w:anchor="_Toc20388349" w:history="1">
         <w:r>
           <w:rPr>
             <w:rStyle w:val="Hyperlink"/>
@@ -5444,7 +5758,7 @@
             <w:noProof/>
             <w:webHidden/>
           </w:rPr>
-          <w:instrText xml:space="preserve"> PAGEREF _Toc20384003 \h </w:instrText>
+          <w:instrText xml:space="preserve"> PAGEREF _Toc20388349 \h </w:instrText>
         </w:r>
         <w:r>
           <w:rPr>
@@ -5487,7 +5801,7 @@
           <w:lang w:val="es-BO" w:eastAsia="es-BO"/>
         </w:rPr>
       </w:pPr>
-      <w:hyperlink w:anchor="_Toc20384004" w:history="1">
+      <w:hyperlink w:anchor="_Toc20388350" w:history="1">
         <w:r>
           <w:rPr>
             <w:rStyle w:val="Hyperlink"/>
@@ -5514,7 +5828,7 @@
             <w:noProof/>
             <w:webHidden/>
           </w:rPr>
-          <w:instrText xml:space="preserve"> PAGEREF _Toc20384004 \h </w:instrText>
+          <w:instrText xml:space="preserve"> PAGEREF _Toc20388350 \h </w:instrText>
         </w:r>
         <w:r>
           <w:rPr>
@@ -5557,7 +5871,7 @@
           <w:lang w:val="es-BO" w:eastAsia="es-BO"/>
         </w:rPr>
       </w:pPr>
-      <w:hyperlink w:anchor="_Toc20384005" w:history="1">
+      <w:hyperlink w:anchor="_Toc20388351" w:history="1">
         <w:r>
           <w:rPr>
             <w:rStyle w:val="Hyperlink"/>
@@ -5584,7 +5898,7 @@
             <w:noProof/>
             <w:webHidden/>
           </w:rPr>
-          <w:instrText xml:space="preserve"> PAGEREF _Toc20384005 \h </w:instrText>
+          <w:instrText xml:space="preserve"> PAGEREF _Toc20388351 \h </w:instrText>
         </w:r>
         <w:r>
           <w:rPr>
@@ -5627,7 +5941,7 @@
           <w:lang w:val="es-BO" w:eastAsia="es-BO"/>
         </w:rPr>
       </w:pPr>
-      <w:hyperlink w:anchor="_Toc20384006" w:history="1">
+      <w:hyperlink w:anchor="_Toc20388352" w:history="1">
         <w:r>
           <w:rPr>
             <w:rStyle w:val="Hyperlink"/>
@@ -5654,7 +5968,7 @@
             <w:noProof/>
             <w:webHidden/>
           </w:rPr>
-          <w:instrText xml:space="preserve"> PAGEREF _Toc20384006 \h </w:instrText>
+          <w:instrText xml:space="preserve"> PAGEREF _Toc20388352 \h </w:instrText>
         </w:r>
         <w:r>
           <w:rPr>
@@ -5697,7 +6011,7 @@
           <w:lang w:val="es-BO" w:eastAsia="es-BO"/>
         </w:rPr>
       </w:pPr>
-      <w:hyperlink w:anchor="_Toc20384007" w:history="1">
+      <w:hyperlink w:anchor="_Toc20388353" w:history="1">
         <w:r>
           <w:rPr>
             <w:rStyle w:val="Hyperlink"/>
@@ -5724,7 +6038,7 @@
             <w:noProof/>
             <w:webHidden/>
           </w:rPr>
-          <w:instrText xml:space="preserve"> PAGEREF _Toc20384007 \h </w:instrText>
+          <w:instrText xml:space="preserve"> PAGEREF _Toc20388353 \h </w:instrText>
         </w:r>
         <w:r>
           <w:rPr>
@@ -5767,6 +6081,12 @@
       <w:pPr>
         <w:pStyle w:val="figuras"/>
       </w:pPr>
+    </w:p>
+    <w:p/>
+    <w:p/>
+    <w:p>
+      <w:bookmarkStart w:id="0" w:name="_GoBack"/>
+      <w:bookmarkEnd w:id="0"/>
     </w:p>
     <w:p/>
     <w:p/>
@@ -5821,9 +6141,6 @@
     <w:p/>
     <w:p/>
     <w:p/>
-    <w:p/>
-    <w:p/>
-    <w:p/>
     <w:p>
       <w:pPr>
         <w:pStyle w:val="Estilo1"/>
@@ -5842,7 +6159,7 @@
       <w:pPr>
         <w:pStyle w:val="Estilo1"/>
       </w:pPr>
-      <w:bookmarkStart w:id="1" w:name="_Toc20383946"/>
+      <w:bookmarkStart w:id="1" w:name="_Toc20388288"/>
       <w:r>
         <w:lastRenderedPageBreak/>
         <w:t>CAPITULO I</w:t>
@@ -5866,7 +6183,7 @@
         <w:pStyle w:val="Heading2"/>
       </w:pPr>
       <w:bookmarkStart w:id="2" w:name="_Toc19696193"/>
-      <w:bookmarkStart w:id="3" w:name="_Toc20383947"/>
+      <w:bookmarkStart w:id="3" w:name="_Toc20388289"/>
       <w:r>
         <w:t>1.1 ANTECEDENTES</w:t>
       </w:r>
@@ -6090,7 +6407,7 @@
         <w:pStyle w:val="Heading2"/>
       </w:pPr>
       <w:bookmarkStart w:id="4" w:name="_Toc19696194"/>
-      <w:bookmarkStart w:id="5" w:name="_Toc20383948"/>
+      <w:bookmarkStart w:id="5" w:name="_Toc20388290"/>
       <w:r>
         <w:t>1.</w:t>
       </w:r>
@@ -6150,7 +6467,7 @@
         <w:pStyle w:val="Heading2"/>
       </w:pPr>
       <w:bookmarkStart w:id="6" w:name="_Toc19696195"/>
-      <w:bookmarkStart w:id="7" w:name="_Toc20383949"/>
+      <w:bookmarkStart w:id="7" w:name="_Toc20388291"/>
       <w:r>
         <w:t>1.3</w:t>
       </w:r>
@@ -6165,7 +6482,7 @@
         <w:pStyle w:val="Heading2"/>
       </w:pPr>
       <w:bookmarkStart w:id="8" w:name="_Toc19696196"/>
-      <w:bookmarkStart w:id="9" w:name="_Toc20383950"/>
+      <w:bookmarkStart w:id="9" w:name="_Toc20388292"/>
       <w:r>
         <w:t>1.3.1</w:t>
       </w:r>
@@ -6208,7 +6525,7 @@
         <w:pStyle w:val="Heading2"/>
       </w:pPr>
       <w:bookmarkStart w:id="10" w:name="_Toc19696197"/>
-      <w:bookmarkStart w:id="11" w:name="_Toc20383951"/>
+      <w:bookmarkStart w:id="11" w:name="_Toc20388293"/>
       <w:r>
         <w:t>1.3.2 OBJETIVOS ESPECIFICOS</w:t>
       </w:r>
@@ -6333,7 +6650,7 @@
         <w:pStyle w:val="Heading2"/>
       </w:pPr>
       <w:bookmarkStart w:id="12" w:name="_Toc19696198"/>
-      <w:bookmarkStart w:id="13" w:name="_Toc20383952"/>
+      <w:bookmarkStart w:id="13" w:name="_Toc20388294"/>
       <w:r>
         <w:t>1.</w:t>
       </w:r>
@@ -6613,7 +6930,6 @@
         <w:rPr>
           <w:rFonts w:cs="Arial"/>
         </w:rPr>
-        <w:lastRenderedPageBreak/>
         <w:t xml:space="preserve">La aplicación móvil no contará con un Chat solo proveerá información útil del contacto interesado. </w:t>
       </w:r>
     </w:p>
@@ -6635,6 +6951,7 @@
         <w:rPr>
           <w:rFonts w:cs="Arial"/>
         </w:rPr>
+        <w:lastRenderedPageBreak/>
         <w:t>No soportara él envió de imágenes a otros dispositivos móviles que tengan la aplicación.</w:t>
       </w:r>
     </w:p>
@@ -6698,7 +7015,7 @@
         </w:rPr>
       </w:pPr>
       <w:bookmarkStart w:id="14" w:name="_Toc19696199"/>
-      <w:bookmarkStart w:id="15" w:name="_Toc20383953"/>
+      <w:bookmarkStart w:id="15" w:name="_Toc20388295"/>
       <w:r>
         <w:rPr>
           <w:rFonts w:cs="Arial"/>
@@ -6890,10 +7207,17 @@
     </w:p>
     <w:p>
       <w:pPr>
+        <w:rPr>
+          <w:rFonts w:cs="Arial"/>
+        </w:rPr>
+      </w:pPr>
+    </w:p>
+    <w:p>
+      <w:pPr>
         <w:pStyle w:val="Estilo1"/>
       </w:pPr>
       <w:bookmarkStart w:id="16" w:name="_Toc19696200"/>
-      <w:bookmarkStart w:id="17" w:name="_Toc20383954"/>
+      <w:bookmarkStart w:id="17" w:name="_Toc20388296"/>
       <w:r>
         <w:lastRenderedPageBreak/>
         <w:t>CAPITULO II – MARCO TEORICO</w:t>
@@ -6915,7 +7239,7 @@
         <w:pStyle w:val="Heading2"/>
       </w:pPr>
       <w:bookmarkStart w:id="18" w:name="_Toc19696201"/>
-      <w:bookmarkStart w:id="19" w:name="_Toc20383955"/>
+      <w:bookmarkStart w:id="19" w:name="_Toc20388297"/>
       <w:r>
         <w:t>2.1 PROGRAMACION MOVIL</w:t>
       </w:r>
@@ -6989,7 +7313,7 @@
         <w:jc w:val="both"/>
       </w:pPr>
       <w:bookmarkStart w:id="20" w:name="_Toc19696202"/>
-      <w:bookmarkStart w:id="21" w:name="_Toc20383956"/>
+      <w:bookmarkStart w:id="21" w:name="_Toc20388298"/>
       <w:r>
         <w:t>2.1.1 CARACTERISTICAS</w:t>
       </w:r>
@@ -7138,7 +7462,7 @@
         <w:jc w:val="both"/>
       </w:pPr>
       <w:bookmarkStart w:id="22" w:name="_Toc19696203"/>
-      <w:bookmarkStart w:id="23" w:name="_Toc20383957"/>
+      <w:bookmarkStart w:id="23" w:name="_Toc20388299"/>
       <w:r>
         <w:lastRenderedPageBreak/>
         <w:t>2.1.2 ELEMENTOS PRINCIPALES</w:t>
@@ -7241,7 +7565,7 @@
         <w:jc w:val="both"/>
       </w:pPr>
       <w:bookmarkStart w:id="24" w:name="_Toc19696204"/>
-      <w:bookmarkStart w:id="25" w:name="_Toc20383958"/>
+      <w:bookmarkStart w:id="25" w:name="_Toc20388300"/>
       <w:r>
         <w:t>2.1.3 HERRAMIENTAS PRINCIPALES</w:t>
       </w:r>
@@ -7338,7 +7662,7 @@
         <w:jc w:val="both"/>
       </w:pPr>
       <w:bookmarkStart w:id="26" w:name="_Toc19696205"/>
-      <w:bookmarkStart w:id="27" w:name="_Toc20383959"/>
+      <w:bookmarkStart w:id="27" w:name="_Toc20388301"/>
       <w:r>
         <w:t>2.2 REDES SOCIALES</w:t>
       </w:r>
@@ -7364,7 +7688,7 @@
         <w:jc w:val="both"/>
       </w:pPr>
       <w:bookmarkStart w:id="28" w:name="_Toc19696206"/>
-      <w:bookmarkStart w:id="29" w:name="_Toc20383960"/>
+      <w:bookmarkStart w:id="29" w:name="_Toc20388302"/>
       <w:r>
         <w:t>2.2.1 SURGIMIENTO DE LAS REDES SOCIALES</w:t>
       </w:r>
@@ -7411,7 +7735,7 @@
         <w:jc w:val="both"/>
       </w:pPr>
       <w:bookmarkStart w:id="30" w:name="_Toc19696207"/>
-      <w:bookmarkStart w:id="31" w:name="_Toc20383961"/>
+      <w:bookmarkStart w:id="31" w:name="_Toc20388303"/>
       <w:r>
         <w:lastRenderedPageBreak/>
         <w:t>2.2.2 REDES SOCIALES Y SOCIAL MEDIA</w:t>
@@ -7517,7 +7841,7 @@
         <w:jc w:val="both"/>
       </w:pPr>
       <w:bookmarkStart w:id="32" w:name="_Toc19696208"/>
-      <w:bookmarkStart w:id="33" w:name="_Toc20383962"/>
+      <w:bookmarkStart w:id="33" w:name="_Toc20388304"/>
       <w:r>
         <w:t xml:space="preserve">2.2.3 </w:t>
       </w:r>
@@ -7809,7 +8133,7 @@
         <w:jc w:val="both"/>
       </w:pPr>
       <w:bookmarkStart w:id="34" w:name="_Toc19696209"/>
-      <w:bookmarkStart w:id="35" w:name="_Toc20383963"/>
+      <w:bookmarkStart w:id="35" w:name="_Toc20388305"/>
       <w:r>
         <w:t>2.2.4 TIPOS DE REDES SOCIALES</w:t>
       </w:r>
@@ -8100,7 +8424,7 @@
         <w:jc w:val="both"/>
       </w:pPr>
       <w:bookmarkStart w:id="36" w:name="_Toc19696210"/>
-      <w:bookmarkStart w:id="37" w:name="_Toc20383964"/>
+      <w:bookmarkStart w:id="37" w:name="_Toc20388306"/>
       <w:r>
         <w:t>2.2.5 ASPECTOS NEGATIVOS</w:t>
       </w:r>
@@ -8147,7 +8471,7 @@
         <w:jc w:val="both"/>
       </w:pPr>
       <w:bookmarkStart w:id="38" w:name="_Toc19696211"/>
-      <w:bookmarkStart w:id="39" w:name="_Toc20383965"/>
+      <w:bookmarkStart w:id="39" w:name="_Toc20388307"/>
       <w:r>
         <w:t>2.2.6 VENTAJAS</w:t>
       </w:r>
@@ -8360,7 +8684,7 @@
         <w:jc w:val="both"/>
       </w:pPr>
       <w:bookmarkStart w:id="40" w:name="_Toc19696212"/>
-      <w:bookmarkStart w:id="41" w:name="_Toc20383966"/>
+      <w:bookmarkStart w:id="41" w:name="_Toc20388308"/>
       <w:r>
         <w:lastRenderedPageBreak/>
         <w:t>2.2.7 DESVENTAJAS</w:t>
@@ -8580,7 +8904,7 @@
         <w:jc w:val="both"/>
       </w:pPr>
       <w:bookmarkStart w:id="42" w:name="_Toc19696213"/>
-      <w:bookmarkStart w:id="43" w:name="_Toc20383967"/>
+      <w:bookmarkStart w:id="43" w:name="_Toc20388309"/>
       <w:r>
         <w:t>2.2.8 ESTADISTICAS DE LAS REDES SOCIALES EN 2019</w:t>
       </w:r>
@@ -8764,7 +9088,7 @@
         <w:pStyle w:val="TablaW0"/>
         <w:spacing w:before="240" w:after="0"/>
       </w:pPr>
-      <w:bookmarkStart w:id="44" w:name="_Toc20384003"/>
+      <w:bookmarkStart w:id="44" w:name="_Toc20388349"/>
       <w:r>
         <w:t xml:space="preserve">Tabla 2.1: </w:t>
       </w:r>
@@ -9071,7 +9395,7 @@
         <w:pStyle w:val="TablaW0"/>
         <w:spacing w:before="240" w:after="0"/>
       </w:pPr>
-      <w:bookmarkStart w:id="45" w:name="_Toc20384004"/>
+      <w:bookmarkStart w:id="45" w:name="_Toc20388350"/>
       <w:r>
         <w:t xml:space="preserve">Tabla 2.2: </w:t>
       </w:r>
@@ -9308,7 +9632,7 @@
         <w:pStyle w:val="TablaW0"/>
         <w:spacing w:before="240" w:after="0"/>
       </w:pPr>
-      <w:bookmarkStart w:id="47" w:name="_Toc20384005"/>
+      <w:bookmarkStart w:id="47" w:name="_Toc20388351"/>
       <w:bookmarkEnd w:id="46"/>
       <w:r>
         <w:t xml:space="preserve">Tabla 2.3: </w:t>
@@ -9807,7 +10131,7 @@
         <w:pStyle w:val="TablaW0"/>
         <w:spacing w:before="240" w:after="0"/>
       </w:pPr>
-      <w:bookmarkStart w:id="48" w:name="_Toc20384006"/>
+      <w:bookmarkStart w:id="48" w:name="_Toc20388352"/>
       <w:r>
         <w:t xml:space="preserve">Tabla 2.4: </w:t>
       </w:r>
@@ -10136,7 +10460,7 @@
         <w:pStyle w:val="TablaW0"/>
         <w:spacing w:before="240" w:after="0"/>
       </w:pPr>
-      <w:bookmarkStart w:id="49" w:name="_Toc20384007"/>
+      <w:bookmarkStart w:id="49" w:name="_Toc20388353"/>
       <w:r>
         <w:t xml:space="preserve">Tabla 2.5: </w:t>
       </w:r>
@@ -10183,7 +10507,7 @@
         <w:jc w:val="both"/>
       </w:pPr>
       <w:bookmarkStart w:id="50" w:name="_Toc19696214"/>
-      <w:bookmarkStart w:id="51" w:name="_Toc20383968"/>
+      <w:bookmarkStart w:id="51" w:name="_Toc20388310"/>
       <w:r>
         <w:lastRenderedPageBreak/>
         <w:t>2.3 METODOLOGIA DE DESARROLLO MOBILE-D</w:t>
@@ -10292,7 +10616,7 @@
         <w:pStyle w:val="Heading2"/>
       </w:pPr>
       <w:bookmarkStart w:id="52" w:name="_Toc19696217"/>
-      <w:bookmarkStart w:id="53" w:name="_Toc20383969"/>
+      <w:bookmarkStart w:id="53" w:name="_Toc20388311"/>
       <w:r>
         <w:t>2.3.</w:t>
       </w:r>
@@ -10346,6 +10670,7 @@
             <w:bookmarkStart w:id="54" w:name="_Toc19696218"/>
             <w:bookmarkStart w:id="55" w:name="_Toc20383520"/>
             <w:bookmarkStart w:id="56" w:name="_Toc20383970"/>
+            <w:bookmarkStart w:id="57" w:name="_Toc20388312"/>
             <w:r>
               <w:rPr>
                 <w:noProof/>
@@ -10749,6 +11074,7 @@
             <w:bookmarkEnd w:id="54"/>
             <w:bookmarkEnd w:id="55"/>
             <w:bookmarkEnd w:id="56"/>
+            <w:bookmarkEnd w:id="57"/>
           </w:p>
           <w:p/>
           <w:p/>
@@ -12209,7 +12535,7 @@
         <w:pStyle w:val="figuras"/>
         <w:spacing w:before="240" w:after="0"/>
       </w:pPr>
-      <w:bookmarkStart w:id="57" w:name="_Toc20383996"/>
+      <w:bookmarkStart w:id="58" w:name="_Toc20388342"/>
       <w:r>
         <w:t>Figura 2.</w:t>
       </w:r>
@@ -12228,7 +12554,7 @@
       <w:r>
         <w:t>Fases de Desarrollo Mobile-D</w:t>
       </w:r>
-      <w:bookmarkEnd w:id="57"/>
+      <w:bookmarkEnd w:id="58"/>
     </w:p>
     <w:p>
       <w:pPr>
@@ -12844,7 +13170,7 @@
         <w:pStyle w:val="figuras"/>
         <w:spacing w:before="240" w:after="0"/>
       </w:pPr>
-      <w:bookmarkStart w:id="58" w:name="_Toc20383997"/>
+      <w:bookmarkStart w:id="59" w:name="_Toc20388343"/>
       <w:r>
         <w:t>Figura 2.</w:t>
       </w:r>
@@ -12863,7 +13189,7 @@
       <w:r>
         <w:t>Fase de Exploración</w:t>
       </w:r>
-      <w:bookmarkEnd w:id="58"/>
+      <w:bookmarkEnd w:id="59"/>
     </w:p>
     <w:p>
       <w:pPr>
@@ -13883,7 +14209,7 @@
         <w:pStyle w:val="figuras"/>
         <w:spacing w:before="240" w:after="0"/>
       </w:pPr>
-      <w:bookmarkStart w:id="59" w:name="_Toc20383998"/>
+      <w:bookmarkStart w:id="60" w:name="_Toc20388344"/>
       <w:r>
         <w:t>Figura 2.</w:t>
       </w:r>
@@ -13902,7 +14228,7 @@
       <w:r>
         <w:t>Fase de Inicialización</w:t>
       </w:r>
-      <w:bookmarkEnd w:id="59"/>
+      <w:bookmarkEnd w:id="60"/>
     </w:p>
     <w:p>
       <w:pPr>
@@ -14624,7 +14950,7 @@
         <w:pStyle w:val="figuras"/>
         <w:spacing w:before="240" w:after="0"/>
       </w:pPr>
-      <w:bookmarkStart w:id="60" w:name="_Toc20383999"/>
+      <w:bookmarkStart w:id="61" w:name="_Toc20388345"/>
       <w:r>
         <w:t>Figura 2.</w:t>
       </w:r>
@@ -14643,7 +14969,7 @@
       <w:r>
         <w:t>Fase de Producción</w:t>
       </w:r>
-      <w:bookmarkEnd w:id="60"/>
+      <w:bookmarkEnd w:id="61"/>
     </w:p>
     <w:p>
       <w:pPr>
@@ -15722,7 +16048,7 @@
         <w:pStyle w:val="figuras"/>
         <w:spacing w:before="240" w:after="0"/>
       </w:pPr>
-      <w:bookmarkStart w:id="61" w:name="_Toc20384000"/>
+      <w:bookmarkStart w:id="62" w:name="_Toc20388346"/>
       <w:r>
         <w:t>Figura 2.</w:t>
       </w:r>
@@ -15741,7 +16067,7 @@
       <w:r>
         <w:t>Fase de Estabilización</w:t>
       </w:r>
-      <w:bookmarkEnd w:id="61"/>
+      <w:bookmarkEnd w:id="62"/>
     </w:p>
     <w:p>
       <w:pPr>
@@ -16815,7 +17141,7 @@
         <w:pStyle w:val="figuras"/>
         <w:spacing w:before="240" w:after="0"/>
       </w:pPr>
-      <w:bookmarkStart w:id="62" w:name="_Toc20384001"/>
+      <w:bookmarkStart w:id="63" w:name="_Toc20388347"/>
       <w:r>
         <w:t>Figura 2.</w:t>
       </w:r>
@@ -16834,7 +17160,7 @@
       <w:r>
         <w:t>Fase de Pruebas del Sistema</w:t>
       </w:r>
-      <w:bookmarkEnd w:id="62"/>
+      <w:bookmarkEnd w:id="63"/>
     </w:p>
     <w:p>
       <w:pPr>
@@ -17023,8 +17349,8 @@
           <w:bCs/>
         </w:rPr>
       </w:pPr>
-      <w:bookmarkStart w:id="63" w:name="_Toc19696219"/>
-      <w:bookmarkStart w:id="64" w:name="_Toc20383971"/>
+      <w:bookmarkStart w:id="64" w:name="_Toc19696219"/>
+      <w:bookmarkStart w:id="65" w:name="_Toc20388313"/>
       <w:r>
         <w:rPr>
           <w:szCs w:val="22"/>
@@ -17035,8 +17361,8 @@
       <w:r>
         <w:t>ADMINISTRADOR DE LA BASE DE DATOS</w:t>
       </w:r>
-      <w:bookmarkEnd w:id="63"/>
       <w:bookmarkEnd w:id="64"/>
+      <w:bookmarkEnd w:id="65"/>
     </w:p>
     <w:p/>
     <w:p>
@@ -17346,8 +17672,8 @@
           <w:szCs w:val="22"/>
         </w:rPr>
       </w:pPr>
-      <w:bookmarkStart w:id="65" w:name="_Toc19696220"/>
-      <w:bookmarkStart w:id="66" w:name="_Toc20383972"/>
+      <w:bookmarkStart w:id="66" w:name="_Toc19696220"/>
+      <w:bookmarkStart w:id="67" w:name="_Toc20388314"/>
       <w:r>
         <w:rPr>
           <w:szCs w:val="22"/>
@@ -17372,8 +17698,8 @@
         </w:rPr>
         <w:t>HERRAMIENTAS</w:t>
       </w:r>
-      <w:bookmarkEnd w:id="65"/>
       <w:bookmarkEnd w:id="66"/>
+      <w:bookmarkEnd w:id="67"/>
     </w:p>
     <w:p>
       <w:pPr>
@@ -17382,8 +17708,8 @@
           <w:szCs w:val="22"/>
         </w:rPr>
       </w:pPr>
-      <w:bookmarkStart w:id="67" w:name="_Toc19696221"/>
-      <w:bookmarkStart w:id="68" w:name="_Toc20383973"/>
+      <w:bookmarkStart w:id="68" w:name="_Toc19696221"/>
+      <w:bookmarkStart w:id="69" w:name="_Toc20388315"/>
       <w:r>
         <w:rPr>
           <w:szCs w:val="22"/>
@@ -17408,8 +17734,8 @@
         </w:rPr>
         <w:t xml:space="preserve"> – REACT NATIVE</w:t>
       </w:r>
-      <w:bookmarkEnd w:id="67"/>
       <w:bookmarkEnd w:id="68"/>
+      <w:bookmarkEnd w:id="69"/>
       <w:r>
         <w:rPr>
           <w:szCs w:val="22"/>
@@ -17794,13 +18120,13 @@
       <w:pPr>
         <w:pStyle w:val="Heading2"/>
       </w:pPr>
-      <w:bookmarkStart w:id="69" w:name="_Toc19696222"/>
-      <w:bookmarkStart w:id="70" w:name="_Toc20383974"/>
+      <w:bookmarkStart w:id="70" w:name="_Toc19696222"/>
+      <w:bookmarkStart w:id="71" w:name="_Toc20388316"/>
       <w:r>
         <w:t>2.5.2 JEST TEST</w:t>
       </w:r>
-      <w:bookmarkEnd w:id="69"/>
       <w:bookmarkEnd w:id="70"/>
+      <w:bookmarkEnd w:id="71"/>
     </w:p>
     <w:p/>
     <w:p>
@@ -18000,14 +18326,14 @@
       <w:pPr>
         <w:pStyle w:val="Heading2"/>
       </w:pPr>
-      <w:bookmarkStart w:id="71" w:name="_Toc19696223"/>
-      <w:bookmarkStart w:id="72" w:name="_Toc20383975"/>
+      <w:bookmarkStart w:id="72" w:name="_Toc19696223"/>
+      <w:bookmarkStart w:id="73" w:name="_Toc20388317"/>
       <w:r>
         <w:lastRenderedPageBreak/>
         <w:t>2.5.3 NODE JS</w:t>
       </w:r>
-      <w:bookmarkEnd w:id="71"/>
       <w:bookmarkEnd w:id="72"/>
+      <w:bookmarkEnd w:id="73"/>
     </w:p>
     <w:p/>
     <w:p>
@@ -18174,13 +18500,13 @@
         <w:pStyle w:val="Heading2"/>
         <w:jc w:val="both"/>
       </w:pPr>
-      <w:bookmarkStart w:id="73" w:name="_Toc19696224"/>
-      <w:bookmarkStart w:id="74" w:name="_Toc20383976"/>
+      <w:bookmarkStart w:id="74" w:name="_Toc19696224"/>
+      <w:bookmarkStart w:id="75" w:name="_Toc20388318"/>
       <w:r>
         <w:t>2.5.4 ESLINT</w:t>
       </w:r>
-      <w:bookmarkEnd w:id="73"/>
       <w:bookmarkEnd w:id="74"/>
+      <w:bookmarkEnd w:id="75"/>
     </w:p>
     <w:p>
       <w:pPr>
@@ -18390,13 +18716,13 @@
       <w:pPr>
         <w:pStyle w:val="Heading2"/>
       </w:pPr>
-      <w:bookmarkStart w:id="75" w:name="_Toc19696225"/>
-      <w:bookmarkStart w:id="76" w:name="_Toc20383977"/>
+      <w:bookmarkStart w:id="76" w:name="_Toc19696225"/>
+      <w:bookmarkStart w:id="77" w:name="_Toc20388319"/>
       <w:r>
         <w:t>2.5.5 ANDROID SDK</w:t>
       </w:r>
-      <w:bookmarkEnd w:id="75"/>
       <w:bookmarkEnd w:id="76"/>
+      <w:bookmarkEnd w:id="77"/>
     </w:p>
     <w:p/>
     <w:p>
@@ -18482,18 +18808,19 @@
     <w:p/>
     <w:p/>
     <w:p/>
+    <w:p/>
     <w:p>
       <w:pPr>
         <w:pStyle w:val="Heading2"/>
       </w:pPr>
-      <w:bookmarkStart w:id="77" w:name="_Toc19696226"/>
-      <w:bookmarkStart w:id="78" w:name="_Toc20383978"/>
+      <w:bookmarkStart w:id="78" w:name="_Toc19696226"/>
+      <w:bookmarkStart w:id="79" w:name="_Toc20388320"/>
       <w:r>
         <w:lastRenderedPageBreak/>
         <w:t>2.5.6 VISUAL STUDIO CODE</w:t>
       </w:r>
-      <w:bookmarkEnd w:id="77"/>
       <w:bookmarkEnd w:id="78"/>
+      <w:bookmarkEnd w:id="79"/>
     </w:p>
     <w:p/>
     <w:p>
@@ -18706,13 +19033,13 @@
         <w:pStyle w:val="Heading2"/>
         <w:jc w:val="both"/>
       </w:pPr>
-      <w:bookmarkStart w:id="79" w:name="_Toc19696227"/>
-      <w:bookmarkStart w:id="80" w:name="_Toc20383979"/>
+      <w:bookmarkStart w:id="80" w:name="_Toc19696227"/>
+      <w:bookmarkStart w:id="81" w:name="_Toc20388321"/>
       <w:r>
         <w:t>2.5.7 NATIVE BASE</w:t>
       </w:r>
-      <w:bookmarkEnd w:id="79"/>
       <w:bookmarkEnd w:id="80"/>
+      <w:bookmarkEnd w:id="81"/>
     </w:p>
     <w:p>
       <w:pPr>
@@ -18861,13 +19188,13 @@
         <w:pStyle w:val="Heading2"/>
         <w:jc w:val="both"/>
       </w:pPr>
-      <w:bookmarkStart w:id="81" w:name="_Toc19696228"/>
-      <w:bookmarkStart w:id="82" w:name="_Toc20383980"/>
+      <w:bookmarkStart w:id="82" w:name="_Toc19696228"/>
+      <w:bookmarkStart w:id="83" w:name="_Toc20388322"/>
       <w:r>
         <w:t>2.5.8 LODASH</w:t>
       </w:r>
-      <w:bookmarkEnd w:id="81"/>
       <w:bookmarkEnd w:id="82"/>
+      <w:bookmarkEnd w:id="83"/>
     </w:p>
     <w:p/>
     <w:p>
@@ -18962,8 +19289,8 @@
       <w:pPr>
         <w:pStyle w:val="Estilo1"/>
       </w:pPr>
-      <w:bookmarkStart w:id="83" w:name="_Toc19696229"/>
-      <w:bookmarkStart w:id="84" w:name="_Toc20383981"/>
+      <w:bookmarkStart w:id="84" w:name="_Toc19696229"/>
+      <w:bookmarkStart w:id="85" w:name="_Toc20388323"/>
       <w:r>
         <w:lastRenderedPageBreak/>
         <w:t xml:space="preserve">CAPITULO III – </w:t>
@@ -18971,18 +19298,18 @@
       <w:r>
         <w:t>MARCO DE APLICACION</w:t>
       </w:r>
-      <w:bookmarkEnd w:id="83"/>
       <w:bookmarkEnd w:id="84"/>
+      <w:bookmarkEnd w:id="85"/>
     </w:p>
     <w:p>
       <w:pPr>
         <w:pStyle w:val="Heading2"/>
       </w:pPr>
-      <w:bookmarkStart w:id="85" w:name="_Toc20383982"/>
+      <w:bookmarkStart w:id="86" w:name="_Toc20388324"/>
       <w:r>
         <w:t>3.1 OFERTA Y DEMANDA DE EMPLEOS</w:t>
       </w:r>
-      <w:bookmarkEnd w:id="85"/>
+      <w:bookmarkEnd w:id="86"/>
     </w:p>
     <w:p/>
     <w:p>
@@ -19118,11 +19445,11 @@
       <w:pPr>
         <w:pStyle w:val="figuras"/>
       </w:pPr>
-      <w:bookmarkStart w:id="86" w:name="_Toc20384002"/>
+      <w:bookmarkStart w:id="87" w:name="_Toc20388348"/>
       <w:r>
         <w:t>Figura 3.1: Situación de búsqueda de empleo en Bolivia</w:t>
       </w:r>
-      <w:bookmarkEnd w:id="86"/>
+      <w:bookmarkEnd w:id="87"/>
     </w:p>
     <w:p>
       <w:pPr>
@@ -19283,13 +19610,13 @@
         <w:pStyle w:val="Heading2"/>
         <w:jc w:val="both"/>
       </w:pPr>
-      <w:bookmarkStart w:id="87" w:name="_Toc19696231"/>
-      <w:bookmarkStart w:id="88" w:name="_Toc20383983"/>
+      <w:bookmarkStart w:id="88" w:name="_Toc19696231"/>
+      <w:bookmarkStart w:id="89" w:name="_Toc20388325"/>
       <w:r>
         <w:t>3.1.1 EL DESEMPLEO EN BOLIVIA</w:t>
       </w:r>
-      <w:bookmarkEnd w:id="87"/>
       <w:bookmarkEnd w:id="88"/>
+      <w:bookmarkEnd w:id="89"/>
     </w:p>
     <w:p>
       <w:pPr>
@@ -19346,22 +19673,21 @@
       <w:pPr>
         <w:pStyle w:val="Heading2"/>
       </w:pPr>
-      <w:bookmarkStart w:id="89" w:name="_Toc20383984"/>
+      <w:bookmarkStart w:id="90" w:name="_Toc20388326"/>
       <w:r>
         <w:t>3.2 OFERTA Y DEMANDA DE EMPLEOS EN REDES SOCIALES</w:t>
       </w:r>
-      <w:bookmarkEnd w:id="89"/>
-    </w:p>
-    <w:p/>
+      <w:bookmarkEnd w:id="90"/>
+    </w:p>
     <w:p>
       <w:pPr>
         <w:pStyle w:val="Heading2"/>
       </w:pPr>
-      <w:bookmarkStart w:id="90" w:name="_Toc20383985"/>
+      <w:bookmarkStart w:id="91" w:name="_Toc20388327"/>
       <w:r>
         <w:t>3.2.1 FACEBOOK</w:t>
       </w:r>
-      <w:bookmarkEnd w:id="90"/>
+      <w:bookmarkEnd w:id="91"/>
     </w:p>
     <w:p>
       <w:pPr>
@@ -19438,12 +19764,12 @@
       <w:pPr>
         <w:pStyle w:val="Heading2"/>
       </w:pPr>
-      <w:bookmarkStart w:id="91" w:name="_Toc20383986"/>
+      <w:bookmarkStart w:id="92" w:name="_Toc20388328"/>
       <w:r>
         <w:lastRenderedPageBreak/>
         <w:t>3.2.2 INSTAGRAM</w:t>
       </w:r>
-      <w:bookmarkEnd w:id="91"/>
+      <w:bookmarkEnd w:id="92"/>
     </w:p>
     <w:p>
       <w:pPr>
@@ -19505,11 +19831,11 @@
       <w:pPr>
         <w:pStyle w:val="Heading2"/>
       </w:pPr>
-      <w:bookmarkStart w:id="92" w:name="_Toc20383987"/>
+      <w:bookmarkStart w:id="93" w:name="_Toc20388329"/>
       <w:r>
         <w:t>3.2.3 YOUTUBE</w:t>
       </w:r>
-      <w:bookmarkEnd w:id="92"/>
+      <w:bookmarkEnd w:id="93"/>
     </w:p>
     <w:p>
       <w:pPr>
@@ -19581,11 +19907,11 @@
       <w:pPr>
         <w:pStyle w:val="Heading2"/>
       </w:pPr>
-      <w:bookmarkStart w:id="93" w:name="_Toc20383988"/>
+      <w:bookmarkStart w:id="94" w:name="_Toc20388330"/>
       <w:r>
         <w:t>3.2.4 TWITTER</w:t>
       </w:r>
-      <w:bookmarkEnd w:id="93"/>
+      <w:bookmarkEnd w:id="94"/>
     </w:p>
     <w:p>
       <w:pPr>
@@ -19630,11 +19956,11 @@
       <w:pPr>
         <w:pStyle w:val="Heading2"/>
       </w:pPr>
-      <w:bookmarkStart w:id="94" w:name="_Toc20383989"/>
+      <w:bookmarkStart w:id="95" w:name="_Toc20388331"/>
       <w:r>
         <w:t>3.2.5 WHATSAPP</w:t>
       </w:r>
-      <w:bookmarkEnd w:id="94"/>
+      <w:bookmarkEnd w:id="95"/>
     </w:p>
     <w:p>
       <w:pPr>
@@ -19692,23 +20018,23 @@
         <w:pStyle w:val="Heading2"/>
         <w:jc w:val="both"/>
       </w:pPr>
-      <w:bookmarkStart w:id="95" w:name="_Toc19696238"/>
-      <w:bookmarkStart w:id="96" w:name="_Toc20383990"/>
+      <w:bookmarkStart w:id="96" w:name="_Toc19696238"/>
+      <w:bookmarkStart w:id="97" w:name="_Toc20388332"/>
       <w:r>
         <w:t>3.3 OFERTA Y DEMANDA DE EMPLEOS PARA PROFESIONALES</w:t>
       </w:r>
-      <w:bookmarkEnd w:id="95"/>
       <w:bookmarkEnd w:id="96"/>
+      <w:bookmarkEnd w:id="97"/>
     </w:p>
     <w:p>
       <w:pPr>
         <w:pStyle w:val="Heading2"/>
       </w:pPr>
-      <w:bookmarkStart w:id="97" w:name="_Toc20383991"/>
+      <w:bookmarkStart w:id="98" w:name="_Toc20388333"/>
       <w:r>
         <w:t>3.3.1 LINKEDIN</w:t>
       </w:r>
-      <w:bookmarkEnd w:id="97"/>
+      <w:bookmarkEnd w:id="98"/>
     </w:p>
     <w:p/>
     <w:p>
@@ -19879,11 +20205,11 @@
       <w:pPr>
         <w:pStyle w:val="Heading2"/>
       </w:pPr>
-      <w:bookmarkStart w:id="98" w:name="_Toc20383992"/>
+      <w:bookmarkStart w:id="99" w:name="_Toc20388334"/>
       <w:r>
         <w:t>3.3.2 BEBEE</w:t>
       </w:r>
-      <w:bookmarkEnd w:id="98"/>
+      <w:bookmarkEnd w:id="99"/>
     </w:p>
     <w:p>
       <w:pPr>
@@ -20024,11 +20350,11 @@
       <w:pPr>
         <w:pStyle w:val="Heading2"/>
       </w:pPr>
-      <w:bookmarkStart w:id="99" w:name="_Toc20383993"/>
+      <w:bookmarkStart w:id="100" w:name="_Toc20388335"/>
       <w:r>
         <w:t>3.3.3 XING</w:t>
       </w:r>
-      <w:bookmarkEnd w:id="99"/>
+      <w:bookmarkEnd w:id="100"/>
     </w:p>
     <w:p>
       <w:pPr>
@@ -20191,11 +20517,11 @@
       <w:pPr>
         <w:pStyle w:val="Heading2"/>
       </w:pPr>
-      <w:bookmarkStart w:id="100" w:name="_Toc20383994"/>
+      <w:bookmarkStart w:id="101" w:name="_Toc20388336"/>
       <w:r>
         <w:t>3.3.4 VIADEO</w:t>
       </w:r>
-      <w:bookmarkEnd w:id="100"/>
+      <w:bookmarkEnd w:id="101"/>
     </w:p>
     <w:p>
       <w:pPr>
@@ -20381,8 +20707,8 @@
       <w:pPr>
         <w:pStyle w:val="Estilo1"/>
       </w:pPr>
-      <w:bookmarkStart w:id="101" w:name="_Toc19696243"/>
-      <w:bookmarkStart w:id="102" w:name="_Toc20383995"/>
+      <w:bookmarkStart w:id="102" w:name="_Toc19696243"/>
+      <w:bookmarkStart w:id="103" w:name="_Toc20388337"/>
       <w:r>
         <w:lastRenderedPageBreak/>
         <w:t xml:space="preserve">CAPITULO IV – </w:t>
@@ -20393,8 +20719,1038 @@
       <w:r>
         <w:t xml:space="preserve"> DEL PROYECTO</w:t>
       </w:r>
-      <w:bookmarkEnd w:id="101"/>
       <w:bookmarkEnd w:id="102"/>
+      <w:bookmarkEnd w:id="103"/>
+    </w:p>
+    <w:p/>
+    <w:p>
+      <w:pPr>
+        <w:jc w:val="both"/>
+      </w:pPr>
+      <w:r>
+        <w:t xml:space="preserve">El desarrollo de la aplicación será </w:t>
+      </w:r>
+      <w:r>
+        <w:t>usando</w:t>
+      </w:r>
+      <w:r>
+        <w:t xml:space="preserve"> con la metodología Mobile-D, cual se compone de 5 fases: Exploración, Inicialización, Producción, Estabilización y Pruebas del sistema.</w:t>
+      </w:r>
+    </w:p>
+    <w:p>
+      <w:pPr>
+        <w:jc w:val="both"/>
+      </w:pPr>
+    </w:p>
+    <w:p>
+      <w:pPr>
+        <w:pStyle w:val="Heading2"/>
+        <w:jc w:val="both"/>
+      </w:pPr>
+      <w:bookmarkStart w:id="104" w:name="_Toc495364595"/>
+      <w:bookmarkStart w:id="105" w:name="_Toc517275898"/>
+      <w:bookmarkStart w:id="106" w:name="_Toc20388338"/>
+      <w:r>
+        <w:t>4</w:t>
+      </w:r>
+      <w:r>
+        <w:t>.1 EXPLORACIÓN</w:t>
+      </w:r>
+      <w:bookmarkEnd w:id="104"/>
+      <w:bookmarkEnd w:id="105"/>
+      <w:bookmarkEnd w:id="106"/>
+    </w:p>
+    <w:p/>
+    <w:p>
+      <w:pPr>
+        <w:jc w:val="both"/>
+      </w:pPr>
+      <w:r>
+        <w:t>Para esta fase se va a planificar el terreno para la implementación. Para lo cual se realizarán las tareas de identificar los clientes o grupos de interés, identificar los requerimientos, planificar el calendario y establecer las cuestiones ambientales del proyecto (físico y técnico).</w:t>
+      </w:r>
+    </w:p>
+    <w:p>
+      <w:pPr>
+        <w:jc w:val="both"/>
+      </w:pPr>
+    </w:p>
+    <w:p>
+      <w:pPr>
+        <w:pStyle w:val="Heading2"/>
+        <w:jc w:val="both"/>
+      </w:pPr>
+      <w:bookmarkStart w:id="107" w:name="_Toc495364596"/>
+      <w:bookmarkStart w:id="108" w:name="_Toc517275899"/>
+      <w:bookmarkStart w:id="109" w:name="_Toc20388339"/>
+      <w:r>
+        <w:t>4</w:t>
+      </w:r>
+      <w:r>
+        <w:t>.1.1 PARTES INTERESADAS</w:t>
+      </w:r>
+      <w:bookmarkEnd w:id="107"/>
+      <w:bookmarkEnd w:id="108"/>
+      <w:bookmarkEnd w:id="109"/>
+    </w:p>
+    <w:p/>
+    <w:p>
+      <w:pPr>
+        <w:jc w:val="both"/>
+      </w:pPr>
+      <w:r>
+        <w:t>Las partes interesadas para el proyecto son los clientes y los actores de la aplicación</w:t>
+      </w:r>
+      <w:r>
+        <w:t xml:space="preserve">, que se describe a continuación: </w:t>
+      </w:r>
+    </w:p>
+    <w:p>
+      <w:pPr>
+        <w:pStyle w:val="ListParagraph"/>
+        <w:numPr>
+          <w:ilvl w:val="0"/>
+          <w:numId w:val="42"/>
+        </w:numPr>
+        <w:ind w:left="360"/>
+        <w:rPr>
+          <w:b/>
+          <w:bCs/>
+        </w:rPr>
+      </w:pPr>
+      <w:r>
+        <w:rPr>
+          <w:b/>
+          <w:bCs/>
+        </w:rPr>
+        <w:t>Establecimiento de Clientes</w:t>
+      </w:r>
+    </w:p>
+    <w:p>
+      <w:pPr>
+        <w:ind w:left="360"/>
+        <w:jc w:val="both"/>
+        <w:rPr>
+          <w:lang w:val="es-BO"/>
+        </w:rPr>
+      </w:pPr>
+      <w:r>
+        <w:rPr>
+          <w:bCs/>
+          <w:lang w:val="es-BO"/>
+        </w:rPr>
+        <w:t xml:space="preserve">La Sociedad </w:t>
+      </w:r>
+      <w:proofErr w:type="spellStart"/>
+      <w:r>
+        <w:rPr>
+          <w:bCs/>
+          <w:lang w:val="es-BO"/>
+        </w:rPr>
+        <w:t>uienes</w:t>
+      </w:r>
+      <w:proofErr w:type="spellEnd"/>
+      <w:r>
+        <w:rPr>
+          <w:bCs/>
+          <w:lang w:val="es-BO"/>
+        </w:rPr>
+        <w:t xml:space="preserve"> requieren de una </w:t>
+      </w:r>
+      <w:proofErr w:type="spellStart"/>
+      <w:r>
+        <w:rPr>
+          <w:bCs/>
+          <w:lang w:val="es-BO"/>
+        </w:rPr>
+        <w:t>aplicaion</w:t>
+      </w:r>
+      <w:proofErr w:type="spellEnd"/>
+      <w:r>
+        <w:rPr>
+          <w:bCs/>
+          <w:lang w:val="es-BO"/>
+        </w:rPr>
+        <w:t xml:space="preserve"> que les ayude y facilite con la búsqueda y filtrado de trabajos o empleos específicos para los </w:t>
+      </w:r>
+      <w:r>
+        <w:rPr>
+          <w:lang w:val="es-BO"/>
+        </w:rPr>
+        <w:t xml:space="preserve">expertos que no cuentan con un empleo, o caso contrario que cuentan con </w:t>
+      </w:r>
+      <w:proofErr w:type="gramStart"/>
+      <w:r>
+        <w:rPr>
+          <w:lang w:val="es-BO"/>
+        </w:rPr>
+        <w:t>empleo</w:t>
+      </w:r>
+      <w:proofErr w:type="gramEnd"/>
+      <w:r>
+        <w:rPr>
+          <w:lang w:val="es-BO"/>
+        </w:rPr>
+        <w:t xml:space="preserve"> pero le gustaría trabajar en proyectos externos a su entorno laboral</w:t>
+      </w:r>
+      <w:r>
+        <w:rPr>
+          <w:lang w:val="es-BO"/>
+        </w:rPr>
+        <w:t xml:space="preserve">. </w:t>
+      </w:r>
+    </w:p>
+    <w:p>
+      <w:pPr>
+        <w:pStyle w:val="ListParagraph"/>
+        <w:numPr>
+          <w:ilvl w:val="0"/>
+          <w:numId w:val="42"/>
+        </w:numPr>
+        <w:ind w:left="360"/>
+        <w:rPr>
+          <w:b/>
+          <w:bCs/>
+        </w:rPr>
+      </w:pPr>
+      <w:r>
+        <w:rPr>
+          <w:b/>
+          <w:bCs/>
+        </w:rPr>
+        <w:t>Actores</w:t>
+      </w:r>
+    </w:p>
+    <w:p>
+      <w:pPr>
+        <w:ind w:left="360"/>
+        <w:jc w:val="both"/>
+        <w:rPr>
+          <w:lang w:val="es-BO"/>
+        </w:rPr>
+      </w:pPr>
+      <w:r>
+        <w:rPr>
+          <w:bCs/>
+          <w:lang w:val="es-BO"/>
+        </w:rPr>
+        <w:t>Usuarios</w:t>
+      </w:r>
+      <w:r>
+        <w:rPr>
+          <w:b/>
+          <w:lang w:val="es-BO"/>
+        </w:rPr>
+        <w:t xml:space="preserve"> </w:t>
+      </w:r>
+      <w:r>
+        <w:rPr>
+          <w:lang w:val="es-BO"/>
+        </w:rPr>
+        <w:t>es este caso</w:t>
+      </w:r>
+      <w:r>
+        <w:rPr>
+          <w:lang w:val="es-BO"/>
+        </w:rPr>
+        <w:t xml:space="preserve"> el </w:t>
+      </w:r>
+      <w:r>
+        <w:rPr>
+          <w:lang w:val="es-BO"/>
+        </w:rPr>
+        <w:t>profesional o experto que requiere un empleo o un trabajo extra</w:t>
+      </w:r>
+      <w:r>
+        <w:rPr>
+          <w:lang w:val="es-BO"/>
+        </w:rPr>
+        <w:t>.</w:t>
+      </w:r>
+    </w:p>
+    <w:p>
+      <w:pPr>
+        <w:jc w:val="both"/>
+        <w:rPr>
+          <w:lang w:val="es-BO"/>
+        </w:rPr>
+      </w:pPr>
+    </w:p>
+    <w:p>
+      <w:pPr>
+        <w:pStyle w:val="Heading2"/>
+        <w:jc w:val="both"/>
+      </w:pPr>
+      <w:bookmarkStart w:id="110" w:name="_Toc495364597"/>
+      <w:bookmarkStart w:id="111" w:name="_Toc517275900"/>
+      <w:bookmarkStart w:id="112" w:name="_Toc20388340"/>
+      <w:r>
+        <w:t>4</w:t>
+      </w:r>
+      <w:r>
+        <w:t xml:space="preserve">.1.2 </w:t>
+      </w:r>
+      <w:r>
+        <w:t>DEFINICION</w:t>
+      </w:r>
+      <w:r>
+        <w:t xml:space="preserve"> DEL ALCANCE</w:t>
+      </w:r>
+      <w:bookmarkEnd w:id="110"/>
+      <w:bookmarkEnd w:id="111"/>
+      <w:bookmarkEnd w:id="112"/>
+    </w:p>
+    <w:p>
+      <w:pPr>
+        <w:jc w:val="both"/>
+        <w:rPr>
+          <w:lang w:val="es-BO"/>
+        </w:rPr>
+      </w:pPr>
+    </w:p>
+    <w:p>
+      <w:pPr>
+        <w:pStyle w:val="Heading2"/>
+        <w:rPr>
+          <w:lang w:val="es-BO"/>
+        </w:rPr>
+      </w:pPr>
+      <w:bookmarkStart w:id="113" w:name="_Toc495364599"/>
+      <w:bookmarkStart w:id="114" w:name="_Toc517275901"/>
+      <w:bookmarkStart w:id="115" w:name="_Toc20388341"/>
+      <w:r>
+        <w:rPr>
+          <w:lang w:val="es-BO"/>
+        </w:rPr>
+        <w:t>4</w:t>
+      </w:r>
+      <w:r>
+        <w:rPr>
+          <w:lang w:val="es-BO"/>
+        </w:rPr>
+        <w:t xml:space="preserve">.1.3 </w:t>
+      </w:r>
+      <w:r>
+        <w:rPr>
+          <w:lang w:val="es-BO"/>
+        </w:rPr>
+        <w:t>DEFINICION</w:t>
+      </w:r>
+      <w:r>
+        <w:rPr>
+          <w:lang w:val="es-BO"/>
+        </w:rPr>
+        <w:t xml:space="preserve"> DEL PROYECTO</w:t>
+      </w:r>
+      <w:bookmarkEnd w:id="113"/>
+      <w:bookmarkEnd w:id="114"/>
+      <w:bookmarkEnd w:id="115"/>
+    </w:p>
+    <w:p>
+      <w:pPr>
+        <w:rPr>
+          <w:lang w:val="es-BO"/>
+        </w:rPr>
+      </w:pPr>
+    </w:p>
+    <w:p>
+      <w:pPr>
+        <w:rPr>
+          <w:lang w:val="es-BO"/>
+        </w:rPr>
+      </w:pPr>
+      <w:r>
+        <w:rPr>
+          <w:lang w:val="es-BO"/>
+        </w:rPr>
+        <w:t>En esta etapa se defin</w:t>
+      </w:r>
+      <w:r>
+        <w:rPr>
+          <w:lang w:val="es-BO"/>
+        </w:rPr>
+        <w:t>e</w:t>
+      </w:r>
+      <w:r>
+        <w:rPr>
+          <w:lang w:val="es-BO"/>
+        </w:rPr>
+        <w:t xml:space="preserve"> el entorno técnico y físico del proyecto.</w:t>
+      </w:r>
+      <w:r>
+        <w:rPr>
+          <w:lang w:val="es-BO"/>
+        </w:rPr>
+        <w:t xml:space="preserve"> Que se detallan a continuación: </w:t>
+      </w:r>
+      <w:r>
+        <w:rPr>
+          <w:lang w:val="es-BO"/>
+        </w:rPr>
+        <w:t xml:space="preserve"> </w:t>
+      </w:r>
+    </w:p>
+    <w:p>
+      <w:pPr>
+        <w:pStyle w:val="ListParagraph"/>
+        <w:numPr>
+          <w:ilvl w:val="0"/>
+          <w:numId w:val="49"/>
+        </w:numPr>
+        <w:ind w:left="360"/>
+        <w:rPr>
+          <w:b/>
+          <w:lang w:val="es-BO"/>
+        </w:rPr>
+      </w:pPr>
+      <w:r>
+        <w:rPr>
+          <w:b/>
+          <w:lang w:val="es-BO"/>
+        </w:rPr>
+        <w:t>Tecnología</w:t>
+      </w:r>
+    </w:p>
+    <w:p>
+      <w:pPr>
+        <w:pStyle w:val="ListParagraph"/>
+        <w:ind w:left="360"/>
+        <w:rPr>
+          <w:lang w:val="es-BO"/>
+        </w:rPr>
+      </w:pPr>
+      <w:r>
+        <w:rPr>
+          <w:lang w:val="es-BO"/>
+        </w:rPr>
+        <w:t>Se adopta las siguientes tecnologías para desarrollo del proyecto:</w:t>
+      </w:r>
+    </w:p>
+    <w:p>
+      <w:pPr>
+        <w:pStyle w:val="ListParagraph"/>
+        <w:numPr>
+          <w:ilvl w:val="0"/>
+          <w:numId w:val="44"/>
+        </w:numPr>
+        <w:ind w:left="708"/>
+        <w:rPr>
+          <w:lang w:val="es-BO"/>
+        </w:rPr>
+      </w:pPr>
+      <w:r>
+        <w:rPr>
+          <w:lang w:val="es-BO"/>
+        </w:rPr>
+        <w:t>Android</w:t>
+      </w:r>
+    </w:p>
+    <w:p>
+      <w:pPr>
+        <w:pStyle w:val="ListParagraph"/>
+        <w:numPr>
+          <w:ilvl w:val="0"/>
+          <w:numId w:val="44"/>
+        </w:numPr>
+        <w:ind w:left="708"/>
+        <w:rPr>
+          <w:lang w:val="es-BO"/>
+        </w:rPr>
+      </w:pPr>
+      <w:r>
+        <w:rPr>
+          <w:lang w:val="es-BO"/>
+        </w:rPr>
+        <w:t>Android SDK</w:t>
+      </w:r>
+    </w:p>
+    <w:p>
+      <w:pPr>
+        <w:pStyle w:val="ListParagraph"/>
+        <w:ind w:left="708"/>
+        <w:rPr>
+          <w:lang w:val="es-BO"/>
+        </w:rPr>
+      </w:pPr>
+    </w:p>
+    <w:p>
+      <w:pPr>
+        <w:pStyle w:val="ListParagraph"/>
+        <w:numPr>
+          <w:ilvl w:val="0"/>
+          <w:numId w:val="49"/>
+        </w:numPr>
+        <w:ind w:left="360"/>
+        <w:rPr>
+          <w:b/>
+          <w:lang w:val="es-BO"/>
+        </w:rPr>
+      </w:pPr>
+      <w:r>
+        <w:rPr>
+          <w:b/>
+          <w:lang w:val="es-BO"/>
+        </w:rPr>
+        <w:t>Lenguaje de Programación</w:t>
+      </w:r>
+    </w:p>
+    <w:p>
+      <w:pPr>
+        <w:pStyle w:val="ListParagraph"/>
+        <w:ind w:left="360"/>
+        <w:rPr>
+          <w:lang w:val="es-BO"/>
+        </w:rPr>
+      </w:pPr>
+      <w:r>
+        <w:rPr>
+          <w:lang w:val="es-BO"/>
+        </w:rPr>
+        <w:t xml:space="preserve">Los lenguajes de programación utilizados para desarrollo del proyecto son:  </w:t>
+      </w:r>
+    </w:p>
+    <w:p>
+      <w:pPr>
+        <w:numPr>
+          <w:ilvl w:val="0"/>
+          <w:numId w:val="44"/>
+        </w:numPr>
+        <w:ind w:left="708"/>
+        <w:rPr>
+          <w:lang w:val="es-BO"/>
+        </w:rPr>
+      </w:pPr>
+      <w:r>
+        <w:rPr>
+          <w:lang w:val="es-BO"/>
+        </w:rPr>
+        <w:t>Java</w:t>
+      </w:r>
+      <w:r>
+        <w:rPr>
+          <w:lang w:val="es-BO"/>
+        </w:rPr>
+        <w:t>Script</w:t>
+      </w:r>
+    </w:p>
+    <w:p>
+      <w:pPr>
+        <w:ind w:left="708"/>
+        <w:rPr>
+          <w:lang w:val="es-BO"/>
+        </w:rPr>
+      </w:pPr>
+    </w:p>
+    <w:p>
+      <w:pPr>
+        <w:ind w:left="-360"/>
+        <w:rPr>
+          <w:lang w:val="es-BO"/>
+        </w:rPr>
+      </w:pPr>
+    </w:p>
+    <w:p>
+      <w:pPr>
+        <w:pStyle w:val="ListParagraph"/>
+        <w:numPr>
+          <w:ilvl w:val="0"/>
+          <w:numId w:val="49"/>
+        </w:numPr>
+        <w:ind w:left="360"/>
+        <w:rPr>
+          <w:lang w:val="es-BO"/>
+        </w:rPr>
+      </w:pPr>
+      <w:r>
+        <w:rPr>
+          <w:b/>
+          <w:lang w:val="es-BO"/>
+        </w:rPr>
+        <w:t>Lenguajes de marcado</w:t>
+      </w:r>
+    </w:p>
+    <w:p>
+      <w:pPr>
+        <w:pStyle w:val="ListParagraph"/>
+        <w:ind w:left="360"/>
+        <w:rPr>
+          <w:lang w:val="es-BO"/>
+        </w:rPr>
+      </w:pPr>
+      <w:r>
+        <w:rPr>
+          <w:lang w:val="es-BO"/>
+        </w:rPr>
+        <w:t xml:space="preserve">Se lista a continuación los lenguajes de marcado que son:   </w:t>
+      </w:r>
+      <w:r>
+        <w:rPr>
+          <w:lang w:val="es-BO"/>
+        </w:rPr>
+        <w:t xml:space="preserve">   </w:t>
+      </w:r>
+    </w:p>
+    <w:p>
+      <w:pPr>
+        <w:pStyle w:val="ListParagraph"/>
+        <w:numPr>
+          <w:ilvl w:val="0"/>
+          <w:numId w:val="48"/>
+        </w:numPr>
+        <w:ind w:left="708"/>
+        <w:rPr>
+          <w:lang w:val="es-BO"/>
+        </w:rPr>
+      </w:pPr>
+      <w:r>
+        <w:rPr>
+          <w:lang w:val="es-BO"/>
+        </w:rPr>
+        <w:t>HTML</w:t>
+      </w:r>
+    </w:p>
+    <w:p>
+      <w:pPr>
+        <w:pStyle w:val="ListParagraph"/>
+        <w:ind w:left="708"/>
+        <w:rPr>
+          <w:lang w:val="es-BO"/>
+        </w:rPr>
+      </w:pPr>
+    </w:p>
+    <w:p>
+      <w:pPr>
+        <w:pStyle w:val="ListParagraph"/>
+        <w:numPr>
+          <w:ilvl w:val="0"/>
+          <w:numId w:val="49"/>
+        </w:numPr>
+        <w:ind w:left="360"/>
+        <w:rPr>
+          <w:lang w:val="es-BO"/>
+        </w:rPr>
+      </w:pPr>
+      <w:r>
+        <w:rPr>
+          <w:b/>
+          <w:lang w:val="es-BO"/>
+        </w:rPr>
+        <w:t>Librerías Java</w:t>
+      </w:r>
+    </w:p>
+    <w:p>
+      <w:pPr>
+        <w:pStyle w:val="ListParagraph"/>
+        <w:ind w:left="360"/>
+        <w:rPr>
+          <w:lang w:val="es-BO"/>
+        </w:rPr>
+      </w:pPr>
+      <w:r>
+        <w:rPr>
+          <w:lang w:val="es-BO"/>
+        </w:rPr>
+        <w:t>Se lista a continuación las librerías de java empleadas que son:</w:t>
+      </w:r>
+    </w:p>
+    <w:p>
+      <w:pPr>
+        <w:numPr>
+          <w:ilvl w:val="0"/>
+          <w:numId w:val="45"/>
+        </w:numPr>
+        <w:spacing w:after="0"/>
+        <w:ind w:left="708"/>
+        <w:rPr>
+          <w:lang w:val="es-BO"/>
+        </w:rPr>
+      </w:pPr>
+      <w:proofErr w:type="spellStart"/>
+      <w:r>
+        <w:rPr>
+          <w:lang w:val="es-BO"/>
+        </w:rPr>
+        <w:t>Lodash</w:t>
+      </w:r>
+      <w:proofErr w:type="spellEnd"/>
+    </w:p>
+    <w:p>
+      <w:pPr>
+        <w:numPr>
+          <w:ilvl w:val="0"/>
+          <w:numId w:val="45"/>
+        </w:numPr>
+        <w:spacing w:after="0"/>
+        <w:ind w:left="708"/>
+        <w:rPr>
+          <w:lang w:val="es-BO"/>
+        </w:rPr>
+      </w:pPr>
+      <w:proofErr w:type="spellStart"/>
+      <w:r>
+        <w:rPr>
+          <w:lang w:val="es-BO"/>
+        </w:rPr>
+        <w:t>Jest</w:t>
+      </w:r>
+      <w:proofErr w:type="spellEnd"/>
+      <w:r>
+        <w:rPr>
+          <w:lang w:val="es-BO"/>
+        </w:rPr>
+        <w:t xml:space="preserve"> Test</w:t>
+      </w:r>
+    </w:p>
+    <w:p>
+      <w:pPr>
+        <w:numPr>
+          <w:ilvl w:val="0"/>
+          <w:numId w:val="45"/>
+        </w:numPr>
+        <w:spacing w:after="0"/>
+        <w:ind w:left="708"/>
+        <w:rPr>
+          <w:lang w:val="es-BO"/>
+        </w:rPr>
+      </w:pPr>
+      <w:r>
+        <w:rPr>
+          <w:lang w:val="es-BO"/>
+        </w:rPr>
+        <w:t>Native Base</w:t>
+      </w:r>
+    </w:p>
+    <w:p>
+      <w:pPr>
+        <w:numPr>
+          <w:ilvl w:val="0"/>
+          <w:numId w:val="45"/>
+        </w:numPr>
+        <w:spacing w:after="0"/>
+        <w:ind w:left="708"/>
+        <w:rPr>
+          <w:lang w:val="es-BO"/>
+        </w:rPr>
+      </w:pPr>
+      <w:proofErr w:type="spellStart"/>
+      <w:r>
+        <w:rPr>
+          <w:lang w:val="es-BO"/>
+        </w:rPr>
+        <w:t>Node</w:t>
+      </w:r>
+      <w:proofErr w:type="spellEnd"/>
+    </w:p>
+    <w:p>
+      <w:pPr>
+        <w:numPr>
+          <w:ilvl w:val="0"/>
+          <w:numId w:val="45"/>
+        </w:numPr>
+        <w:spacing w:after="0"/>
+        <w:ind w:left="708"/>
+        <w:rPr>
+          <w:lang w:val="es-BO"/>
+        </w:rPr>
+      </w:pPr>
+      <w:r>
+        <w:rPr>
+          <w:lang w:val="es-BO"/>
+        </w:rPr>
+        <w:t>React Native</w:t>
+      </w:r>
+    </w:p>
+    <w:p>
+      <w:pPr>
+        <w:numPr>
+          <w:ilvl w:val="0"/>
+          <w:numId w:val="45"/>
+        </w:numPr>
+        <w:spacing w:after="0"/>
+        <w:ind w:left="708"/>
+        <w:rPr>
+          <w:lang w:val="es-BO"/>
+        </w:rPr>
+      </w:pPr>
+      <w:r>
+        <w:rPr>
+          <w:lang w:val="es-BO"/>
+        </w:rPr>
+        <w:t>React</w:t>
+      </w:r>
+    </w:p>
+    <w:p>
+      <w:pPr>
+        <w:ind w:left="708"/>
+        <w:rPr>
+          <w:lang w:val="es-BO"/>
+        </w:rPr>
+      </w:pPr>
+    </w:p>
+    <w:p>
+      <w:pPr>
+        <w:pStyle w:val="ListParagraph"/>
+        <w:numPr>
+          <w:ilvl w:val="0"/>
+          <w:numId w:val="49"/>
+        </w:numPr>
+        <w:ind w:left="360"/>
+        <w:rPr>
+          <w:lang w:val="es-BO"/>
+        </w:rPr>
+      </w:pPr>
+      <w:r>
+        <w:rPr>
+          <w:b/>
+          <w:lang w:val="es-BO"/>
+        </w:rPr>
+        <w:t>IDE</w:t>
+      </w:r>
+      <w:r>
+        <w:rPr>
+          <w:lang w:val="es-BO"/>
+        </w:rPr>
+        <w:t xml:space="preserve"> </w:t>
+      </w:r>
+    </w:p>
+    <w:p>
+      <w:pPr>
+        <w:pStyle w:val="ListParagraph"/>
+        <w:ind w:left="360"/>
+        <w:rPr>
+          <w:lang w:val="es-BO"/>
+        </w:rPr>
+      </w:pPr>
+      <w:r>
+        <w:rPr>
+          <w:lang w:val="es-BO"/>
+        </w:rPr>
+        <w:t xml:space="preserve">Se utiliza los siguientes entornos de desarrollo: </w:t>
+      </w:r>
+    </w:p>
+    <w:p>
+      <w:pPr>
+        <w:numPr>
+          <w:ilvl w:val="0"/>
+          <w:numId w:val="45"/>
+        </w:numPr>
+        <w:spacing w:after="0"/>
+        <w:ind w:left="708"/>
+        <w:rPr>
+          <w:lang w:val="es-BO"/>
+        </w:rPr>
+      </w:pPr>
+      <w:r>
+        <w:rPr>
+          <w:lang w:val="es-BO"/>
+        </w:rPr>
+        <w:t xml:space="preserve">Visual Studio </w:t>
+      </w:r>
+      <w:proofErr w:type="spellStart"/>
+      <w:r>
+        <w:rPr>
+          <w:lang w:val="es-BO"/>
+        </w:rPr>
+        <w:t>Code</w:t>
+      </w:r>
+      <w:proofErr w:type="spellEnd"/>
+    </w:p>
+    <w:p>
+      <w:pPr>
+        <w:ind w:left="708"/>
+        <w:rPr>
+          <w:lang w:val="es-BO"/>
+        </w:rPr>
+      </w:pPr>
+    </w:p>
+    <w:p>
+      <w:pPr>
+        <w:pStyle w:val="ListParagraph"/>
+        <w:numPr>
+          <w:ilvl w:val="0"/>
+          <w:numId w:val="49"/>
+        </w:numPr>
+        <w:ind w:left="360"/>
+        <w:rPr>
+          <w:b/>
+          <w:lang w:val="es-BO"/>
+        </w:rPr>
+      </w:pPr>
+      <w:r>
+        <w:rPr>
+          <w:b/>
+          <w:lang w:val="es-BO"/>
+        </w:rPr>
+        <w:t>Persistencia de base datos</w:t>
+      </w:r>
+    </w:p>
+    <w:p>
+      <w:pPr>
+        <w:pStyle w:val="ListParagraph"/>
+        <w:ind w:left="360"/>
+        <w:jc w:val="both"/>
+        <w:rPr>
+          <w:lang w:val="es-BO"/>
+        </w:rPr>
+      </w:pPr>
+      <w:r>
+        <w:rPr>
+          <w:lang w:val="es-BO"/>
+        </w:rPr>
+        <w:t xml:space="preserve">Para </w:t>
+      </w:r>
+      <w:r>
+        <w:rPr>
+          <w:lang w:val="es-BO"/>
+        </w:rPr>
+        <w:t>persistencia</w:t>
+      </w:r>
+      <w:r>
+        <w:rPr>
+          <w:lang w:val="es-BO"/>
+        </w:rPr>
+        <w:t xml:space="preserve"> de datos se utiliza </w:t>
+      </w:r>
+      <w:proofErr w:type="spellStart"/>
+      <w:r>
+        <w:rPr>
+          <w:lang w:val="es-BO"/>
+        </w:rPr>
+        <w:t>Realm</w:t>
+      </w:r>
+      <w:proofErr w:type="spellEnd"/>
+      <w:r>
+        <w:rPr>
+          <w:lang w:val="es-BO"/>
+        </w:rPr>
+        <w:t xml:space="preserve">. </w:t>
+      </w:r>
+    </w:p>
+    <w:p>
+      <w:pPr>
+        <w:pStyle w:val="ListParagraph"/>
+        <w:ind w:left="360"/>
+        <w:jc w:val="both"/>
+        <w:rPr>
+          <w:lang w:val="es-BO"/>
+        </w:rPr>
+      </w:pPr>
+    </w:p>
+    <w:p>
+      <w:pPr>
+        <w:pStyle w:val="ListParagraph"/>
+        <w:numPr>
+          <w:ilvl w:val="0"/>
+          <w:numId w:val="49"/>
+        </w:numPr>
+        <w:ind w:left="360"/>
+        <w:rPr>
+          <w:lang w:val="es-BO"/>
+        </w:rPr>
+      </w:pPr>
+      <w:r>
+        <w:rPr>
+          <w:b/>
+          <w:lang w:val="es-BO"/>
+        </w:rPr>
+        <w:t>Equipos:</w:t>
+      </w:r>
+      <w:r>
+        <w:rPr>
+          <w:lang w:val="es-BO"/>
+        </w:rPr>
+        <w:t xml:space="preserve"> </w:t>
+      </w:r>
+    </w:p>
+    <w:p>
+      <w:pPr>
+        <w:numPr>
+          <w:ilvl w:val="0"/>
+          <w:numId w:val="47"/>
+        </w:numPr>
+        <w:ind w:left="708"/>
+        <w:jc w:val="both"/>
+        <w:rPr>
+          <w:lang w:val="es-BO"/>
+        </w:rPr>
+      </w:pPr>
+      <w:r>
+        <w:rPr>
+          <w:lang w:val="es-BO"/>
+        </w:rPr>
+        <w:t xml:space="preserve">Computadora con procesador de 4 núcleos a más, </w:t>
+      </w:r>
+      <w:r>
+        <w:rPr>
+          <w:lang w:val="es-BO"/>
+        </w:rPr>
+        <w:t>16</w:t>
+      </w:r>
+      <w:r>
+        <w:rPr>
+          <w:lang w:val="es-BO"/>
+        </w:rPr>
+        <w:t xml:space="preserve"> GB de RAM y con espacio mínimo disponible en Disco de 50GB.</w:t>
+      </w:r>
+    </w:p>
+    <w:p>
+      <w:pPr>
+        <w:numPr>
+          <w:ilvl w:val="0"/>
+          <w:numId w:val="47"/>
+        </w:numPr>
+        <w:ind w:left="708"/>
+        <w:jc w:val="both"/>
+        <w:rPr>
+          <w:lang w:val="es-BO"/>
+        </w:rPr>
+      </w:pPr>
+      <w:r>
+        <w:rPr>
+          <w:lang w:val="es-BO"/>
+        </w:rPr>
+        <w:t xml:space="preserve">Smartphone con sistema operativo Android, procesador </w:t>
+      </w:r>
+      <w:proofErr w:type="spellStart"/>
+      <w:r>
+        <w:rPr>
+          <w:lang w:val="es-BO"/>
+        </w:rPr>
+        <w:t>DualCore</w:t>
+      </w:r>
+      <w:proofErr w:type="spellEnd"/>
+      <w:r>
+        <w:rPr>
+          <w:lang w:val="es-BO"/>
+        </w:rPr>
+        <w:t xml:space="preserve">, 512 Mb de RAM, versión Android </w:t>
+      </w:r>
+      <w:r>
+        <w:rPr>
+          <w:lang w:val="es-BO"/>
+        </w:rPr>
+        <w:t>5.1.1</w:t>
+      </w:r>
+      <w:r>
+        <w:rPr>
+          <w:lang w:val="es-BO"/>
+        </w:rPr>
+        <w:t xml:space="preserve"> mínimo.</w:t>
+      </w:r>
+    </w:p>
+    <w:p>
+      <w:pPr>
+        <w:rPr>
+          <w:lang w:val="es-BO"/>
+        </w:rPr>
+      </w:pPr>
+    </w:p>
+    <w:p>
+      <w:pPr>
+        <w:jc w:val="both"/>
+        <w:rPr>
+          <w:lang w:val="es-BO"/>
+        </w:rPr>
+      </w:pPr>
     </w:p>
     <w:sectPr>
       <w:footerReference w:type="default" r:id="rId22"/>
@@ -20773,9 +22129,124 @@
     </w:lvl>
   </w:abstractNum>
   <w:abstractNum w:abstractNumId="3" w15:restartNumberingAfterBreak="0">
+    <w:nsid w:val="0D8C7689"/>
+    <w:multiLevelType w:val="hybridMultilevel"/>
+    <w:tmpl w:val="C622C25E"/>
+    <w:lvl w:ilvl="0" w:tplc="05D8AA58">
+      <w:start w:val="1"/>
+      <w:numFmt w:val="lowerLetter"/>
+      <w:lvlText w:val="%1)"/>
+      <w:lvlJc w:val="left"/>
+      <w:pPr>
+        <w:ind w:left="720" w:hanging="360"/>
+      </w:pPr>
+      <w:rPr>
+        <w:rFonts w:hint="default"/>
+        <w:b/>
+        <w:bCs/>
+      </w:rPr>
+    </w:lvl>
+    <w:lvl w:ilvl="1" w:tplc="400A0003" w:tentative="1">
+      <w:start w:val="1"/>
+      <w:numFmt w:val="bullet"/>
+      <w:lvlText w:val="o"/>
+      <w:lvlJc w:val="left"/>
+      <w:pPr>
+        <w:ind w:left="1440" w:hanging="360"/>
+      </w:pPr>
+      <w:rPr>
+        <w:rFonts w:ascii="Courier New" w:hAnsi="Courier New" w:cs="Courier New" w:hint="default"/>
+      </w:rPr>
+    </w:lvl>
+    <w:lvl w:ilvl="2" w:tplc="400A0005" w:tentative="1">
+      <w:start w:val="1"/>
+      <w:numFmt w:val="bullet"/>
+      <w:lvlText w:val=""/>
+      <w:lvlJc w:val="left"/>
+      <w:pPr>
+        <w:ind w:left="2160" w:hanging="360"/>
+      </w:pPr>
+      <w:rPr>
+        <w:rFonts w:ascii="Wingdings" w:hAnsi="Wingdings" w:hint="default"/>
+      </w:rPr>
+    </w:lvl>
+    <w:lvl w:ilvl="3" w:tplc="400A0001" w:tentative="1">
+      <w:start w:val="1"/>
+      <w:numFmt w:val="bullet"/>
+      <w:lvlText w:val=""/>
+      <w:lvlJc w:val="left"/>
+      <w:pPr>
+        <w:ind w:left="2880" w:hanging="360"/>
+      </w:pPr>
+      <w:rPr>
+        <w:rFonts w:ascii="Symbol" w:hAnsi="Symbol" w:hint="default"/>
+      </w:rPr>
+    </w:lvl>
+    <w:lvl w:ilvl="4" w:tplc="400A0003" w:tentative="1">
+      <w:start w:val="1"/>
+      <w:numFmt w:val="bullet"/>
+      <w:lvlText w:val="o"/>
+      <w:lvlJc w:val="left"/>
+      <w:pPr>
+        <w:ind w:left="3600" w:hanging="360"/>
+      </w:pPr>
+      <w:rPr>
+        <w:rFonts w:ascii="Courier New" w:hAnsi="Courier New" w:cs="Courier New" w:hint="default"/>
+      </w:rPr>
+    </w:lvl>
+    <w:lvl w:ilvl="5" w:tplc="400A0005" w:tentative="1">
+      <w:start w:val="1"/>
+      <w:numFmt w:val="bullet"/>
+      <w:lvlText w:val=""/>
+      <w:lvlJc w:val="left"/>
+      <w:pPr>
+        <w:ind w:left="4320" w:hanging="360"/>
+      </w:pPr>
+      <w:rPr>
+        <w:rFonts w:ascii="Wingdings" w:hAnsi="Wingdings" w:hint="default"/>
+      </w:rPr>
+    </w:lvl>
+    <w:lvl w:ilvl="6" w:tplc="400A0001" w:tentative="1">
+      <w:start w:val="1"/>
+      <w:numFmt w:val="bullet"/>
+      <w:lvlText w:val=""/>
+      <w:lvlJc w:val="left"/>
+      <w:pPr>
+        <w:ind w:left="5040" w:hanging="360"/>
+      </w:pPr>
+      <w:rPr>
+        <w:rFonts w:ascii="Symbol" w:hAnsi="Symbol" w:hint="default"/>
+      </w:rPr>
+    </w:lvl>
+    <w:lvl w:ilvl="7" w:tplc="400A0003" w:tentative="1">
+      <w:start w:val="1"/>
+      <w:numFmt w:val="bullet"/>
+      <w:lvlText w:val="o"/>
+      <w:lvlJc w:val="left"/>
+      <w:pPr>
+        <w:ind w:left="5760" w:hanging="360"/>
+      </w:pPr>
+      <w:rPr>
+        <w:rFonts w:ascii="Courier New" w:hAnsi="Courier New" w:cs="Courier New" w:hint="default"/>
+      </w:rPr>
+    </w:lvl>
+    <w:lvl w:ilvl="8" w:tplc="400A0005" w:tentative="1">
+      <w:start w:val="1"/>
+      <w:numFmt w:val="bullet"/>
+      <w:lvlText w:val=""/>
+      <w:lvlJc w:val="left"/>
+      <w:pPr>
+        <w:ind w:left="6480" w:hanging="360"/>
+      </w:pPr>
+      <w:rPr>
+        <w:rFonts w:ascii="Wingdings" w:hAnsi="Wingdings" w:hint="default"/>
+      </w:rPr>
+    </w:lvl>
+  </w:abstractNum>
+  <w:abstractNum w:abstractNumId="4" w15:restartNumberingAfterBreak="0">
     <w:nsid w:val="111E4F01"/>
     <w:multiLevelType w:val="hybridMultilevel"/>
-    <w:tmpl w:val="258A97F4"/>
+    <w:tmpl w:val="5F8618B8"/>
     <w:lvl w:ilvl="0" w:tplc="0409000F">
       <w:start w:val="1"/>
       <w:numFmt w:val="decimal"/>
@@ -20785,14 +22256,17 @@
         <w:ind w:left="720" w:hanging="360"/>
       </w:pPr>
     </w:lvl>
-    <w:lvl w:ilvl="1" w:tplc="04090019" w:tentative="1">
+    <w:lvl w:ilvl="1" w:tplc="8B1C5B46">
       <w:start w:val="1"/>
       <w:numFmt w:val="lowerLetter"/>
-      <w:lvlText w:val="%2."/>
+      <w:lvlText w:val="%2)"/>
       <w:lvlJc w:val="left"/>
       <w:pPr>
         <w:ind w:left="1440" w:hanging="360"/>
       </w:pPr>
+      <w:rPr>
+        <w:rFonts w:hint="default"/>
+      </w:rPr>
     </w:lvl>
     <w:lvl w:ilvl="2" w:tplc="0409001B" w:tentative="1">
       <w:start w:val="1"/>
@@ -20858,7 +22332,93 @@
       </w:pPr>
     </w:lvl>
   </w:abstractNum>
-  <w:abstractNum w:abstractNumId="4" w15:restartNumberingAfterBreak="0">
+  <w:abstractNum w:abstractNumId="5" w15:restartNumberingAfterBreak="0">
+    <w:nsid w:val="140A074C"/>
+    <w:multiLevelType w:val="hybridMultilevel"/>
+    <w:tmpl w:val="43D229B6"/>
+    <w:lvl w:ilvl="0" w:tplc="400A0017">
+      <w:start w:val="1"/>
+      <w:numFmt w:val="lowerLetter"/>
+      <w:lvlText w:val="%1)"/>
+      <w:lvlJc w:val="left"/>
+      <w:pPr>
+        <w:ind w:left="720" w:hanging="360"/>
+      </w:pPr>
+    </w:lvl>
+    <w:lvl w:ilvl="1" w:tplc="400A0019" w:tentative="1">
+      <w:start w:val="1"/>
+      <w:numFmt w:val="lowerLetter"/>
+      <w:lvlText w:val="%2."/>
+      <w:lvlJc w:val="left"/>
+      <w:pPr>
+        <w:ind w:left="1440" w:hanging="360"/>
+      </w:pPr>
+    </w:lvl>
+    <w:lvl w:ilvl="2" w:tplc="400A001B" w:tentative="1">
+      <w:start w:val="1"/>
+      <w:numFmt w:val="lowerRoman"/>
+      <w:lvlText w:val="%3."/>
+      <w:lvlJc w:val="right"/>
+      <w:pPr>
+        <w:ind w:left="2160" w:hanging="180"/>
+      </w:pPr>
+    </w:lvl>
+    <w:lvl w:ilvl="3" w:tplc="400A000F" w:tentative="1">
+      <w:start w:val="1"/>
+      <w:numFmt w:val="decimal"/>
+      <w:lvlText w:val="%4."/>
+      <w:lvlJc w:val="left"/>
+      <w:pPr>
+        <w:ind w:left="2880" w:hanging="360"/>
+      </w:pPr>
+    </w:lvl>
+    <w:lvl w:ilvl="4" w:tplc="400A0019" w:tentative="1">
+      <w:start w:val="1"/>
+      <w:numFmt w:val="lowerLetter"/>
+      <w:lvlText w:val="%5."/>
+      <w:lvlJc w:val="left"/>
+      <w:pPr>
+        <w:ind w:left="3600" w:hanging="360"/>
+      </w:pPr>
+    </w:lvl>
+    <w:lvl w:ilvl="5" w:tplc="400A001B" w:tentative="1">
+      <w:start w:val="1"/>
+      <w:numFmt w:val="lowerRoman"/>
+      <w:lvlText w:val="%6."/>
+      <w:lvlJc w:val="right"/>
+      <w:pPr>
+        <w:ind w:left="4320" w:hanging="180"/>
+      </w:pPr>
+    </w:lvl>
+    <w:lvl w:ilvl="6" w:tplc="400A000F" w:tentative="1">
+      <w:start w:val="1"/>
+      <w:numFmt w:val="decimal"/>
+      <w:lvlText w:val="%7."/>
+      <w:lvlJc w:val="left"/>
+      <w:pPr>
+        <w:ind w:left="5040" w:hanging="360"/>
+      </w:pPr>
+    </w:lvl>
+    <w:lvl w:ilvl="7" w:tplc="400A0019" w:tentative="1">
+      <w:start w:val="1"/>
+      <w:numFmt w:val="lowerLetter"/>
+      <w:lvlText w:val="%8."/>
+      <w:lvlJc w:val="left"/>
+      <w:pPr>
+        <w:ind w:left="5760" w:hanging="360"/>
+      </w:pPr>
+    </w:lvl>
+    <w:lvl w:ilvl="8" w:tplc="400A001B" w:tentative="1">
+      <w:start w:val="1"/>
+      <w:numFmt w:val="lowerRoman"/>
+      <w:lvlText w:val="%9."/>
+      <w:lvlJc w:val="right"/>
+      <w:pPr>
+        <w:ind w:left="6480" w:hanging="180"/>
+      </w:pPr>
+    </w:lvl>
+  </w:abstractNum>
+  <w:abstractNum w:abstractNumId="6" w15:restartNumberingAfterBreak="0">
     <w:nsid w:val="148435DF"/>
     <w:multiLevelType w:val="hybridMultilevel"/>
     <w:tmpl w:val="B472FB46"/>
@@ -20971,7 +22531,7 @@
       </w:rPr>
     </w:lvl>
   </w:abstractNum>
-  <w:abstractNum w:abstractNumId="5" w15:restartNumberingAfterBreak="0">
+  <w:abstractNum w:abstractNumId="7" w15:restartNumberingAfterBreak="0">
     <w:nsid w:val="1685301B"/>
     <w:multiLevelType w:val="multilevel"/>
     <w:tmpl w:val="E3E0AB56"/>
@@ -21089,7 +22649,7 @@
       </w:rPr>
     </w:lvl>
   </w:abstractNum>
-  <w:abstractNum w:abstractNumId="6" w15:restartNumberingAfterBreak="0">
+  <w:abstractNum w:abstractNumId="8" w15:restartNumberingAfterBreak="0">
     <w:nsid w:val="16A02F57"/>
     <w:multiLevelType w:val="hybridMultilevel"/>
     <w:tmpl w:val="6246AC7A"/>
@@ -21175,7 +22735,7 @@
       </w:pPr>
     </w:lvl>
   </w:abstractNum>
-  <w:abstractNum w:abstractNumId="7" w15:restartNumberingAfterBreak="0">
+  <w:abstractNum w:abstractNumId="9" w15:restartNumberingAfterBreak="0">
     <w:nsid w:val="1AF30AC9"/>
     <w:multiLevelType w:val="multilevel"/>
     <w:tmpl w:val="DD64FF28"/>
@@ -21288,7 +22848,7 @@
       </w:rPr>
     </w:lvl>
   </w:abstractNum>
-  <w:abstractNum w:abstractNumId="8" w15:restartNumberingAfterBreak="0">
+  <w:abstractNum w:abstractNumId="10" w15:restartNumberingAfterBreak="0">
     <w:nsid w:val="1DA567CE"/>
     <w:multiLevelType w:val="hybridMultilevel"/>
     <w:tmpl w:val="4BA697D6"/>
@@ -21401,7 +22961,7 @@
       </w:rPr>
     </w:lvl>
   </w:abstractNum>
-  <w:abstractNum w:abstractNumId="9" w15:restartNumberingAfterBreak="0">
+  <w:abstractNum w:abstractNumId="11" w15:restartNumberingAfterBreak="0">
     <w:nsid w:val="1F7F7713"/>
     <w:multiLevelType w:val="hybridMultilevel"/>
     <w:tmpl w:val="6D00131E"/>
@@ -21491,7 +23051,7 @@
       </w:pPr>
     </w:lvl>
   </w:abstractNum>
-  <w:abstractNum w:abstractNumId="10" w15:restartNumberingAfterBreak="0">
+  <w:abstractNum w:abstractNumId="12" w15:restartNumberingAfterBreak="0">
     <w:nsid w:val="2151630B"/>
     <w:multiLevelType w:val="hybridMultilevel"/>
     <w:tmpl w:val="6A8609A4"/>
@@ -21581,7 +23141,7 @@
       </w:pPr>
     </w:lvl>
   </w:abstractNum>
-  <w:abstractNum w:abstractNumId="11" w15:restartNumberingAfterBreak="0">
+  <w:abstractNum w:abstractNumId="13" w15:restartNumberingAfterBreak="0">
     <w:nsid w:val="260F3600"/>
     <w:multiLevelType w:val="hybridMultilevel"/>
     <w:tmpl w:val="D8A01C94"/>
@@ -21667,7 +23227,7 @@
       </w:pPr>
     </w:lvl>
   </w:abstractNum>
-  <w:abstractNum w:abstractNumId="12" w15:restartNumberingAfterBreak="0">
+  <w:abstractNum w:abstractNumId="14" w15:restartNumberingAfterBreak="0">
     <w:nsid w:val="2646069C"/>
     <w:multiLevelType w:val="multilevel"/>
     <w:tmpl w:val="5DE6BEDA"/>
@@ -21780,7 +23340,7 @@
       </w:rPr>
     </w:lvl>
   </w:abstractNum>
-  <w:abstractNum w:abstractNumId="13" w15:restartNumberingAfterBreak="0">
+  <w:abstractNum w:abstractNumId="15" w15:restartNumberingAfterBreak="0">
     <w:nsid w:val="2A9E2527"/>
     <w:multiLevelType w:val="hybridMultilevel"/>
     <w:tmpl w:val="6246AC7A"/>
@@ -21866,7 +23426,120 @@
       </w:pPr>
     </w:lvl>
   </w:abstractNum>
-  <w:abstractNum w:abstractNumId="14" w15:restartNumberingAfterBreak="0">
+  <w:abstractNum w:abstractNumId="16" w15:restartNumberingAfterBreak="0">
+    <w:nsid w:val="33B31884"/>
+    <w:multiLevelType w:val="hybridMultilevel"/>
+    <w:tmpl w:val="6E263AC0"/>
+    <w:lvl w:ilvl="0" w:tplc="400A0001">
+      <w:start w:val="1"/>
+      <w:numFmt w:val="bullet"/>
+      <w:lvlText w:val=""/>
+      <w:lvlJc w:val="left"/>
+      <w:pPr>
+        <w:ind w:left="1068" w:hanging="360"/>
+      </w:pPr>
+      <w:rPr>
+        <w:rFonts w:ascii="Symbol" w:hAnsi="Symbol" w:hint="default"/>
+      </w:rPr>
+    </w:lvl>
+    <w:lvl w:ilvl="1" w:tplc="400A0003" w:tentative="1">
+      <w:start w:val="1"/>
+      <w:numFmt w:val="bullet"/>
+      <w:lvlText w:val="o"/>
+      <w:lvlJc w:val="left"/>
+      <w:pPr>
+        <w:ind w:left="1788" w:hanging="360"/>
+      </w:pPr>
+      <w:rPr>
+        <w:rFonts w:ascii="Courier New" w:hAnsi="Courier New" w:cs="Courier New" w:hint="default"/>
+      </w:rPr>
+    </w:lvl>
+    <w:lvl w:ilvl="2" w:tplc="400A0005" w:tentative="1">
+      <w:start w:val="1"/>
+      <w:numFmt w:val="bullet"/>
+      <w:lvlText w:val=""/>
+      <w:lvlJc w:val="left"/>
+      <w:pPr>
+        <w:ind w:left="2508" w:hanging="360"/>
+      </w:pPr>
+      <w:rPr>
+        <w:rFonts w:ascii="Wingdings" w:hAnsi="Wingdings" w:hint="default"/>
+      </w:rPr>
+    </w:lvl>
+    <w:lvl w:ilvl="3" w:tplc="400A0001" w:tentative="1">
+      <w:start w:val="1"/>
+      <w:numFmt w:val="bullet"/>
+      <w:lvlText w:val=""/>
+      <w:lvlJc w:val="left"/>
+      <w:pPr>
+        <w:ind w:left="3228" w:hanging="360"/>
+      </w:pPr>
+      <w:rPr>
+        <w:rFonts w:ascii="Symbol" w:hAnsi="Symbol" w:hint="default"/>
+      </w:rPr>
+    </w:lvl>
+    <w:lvl w:ilvl="4" w:tplc="400A0003" w:tentative="1">
+      <w:start w:val="1"/>
+      <w:numFmt w:val="bullet"/>
+      <w:lvlText w:val="o"/>
+      <w:lvlJc w:val="left"/>
+      <w:pPr>
+        <w:ind w:left="3948" w:hanging="360"/>
+      </w:pPr>
+      <w:rPr>
+        <w:rFonts w:ascii="Courier New" w:hAnsi="Courier New" w:cs="Courier New" w:hint="default"/>
+      </w:rPr>
+    </w:lvl>
+    <w:lvl w:ilvl="5" w:tplc="400A0005" w:tentative="1">
+      <w:start w:val="1"/>
+      <w:numFmt w:val="bullet"/>
+      <w:lvlText w:val=""/>
+      <w:lvlJc w:val="left"/>
+      <w:pPr>
+        <w:ind w:left="4668" w:hanging="360"/>
+      </w:pPr>
+      <w:rPr>
+        <w:rFonts w:ascii="Wingdings" w:hAnsi="Wingdings" w:hint="default"/>
+      </w:rPr>
+    </w:lvl>
+    <w:lvl w:ilvl="6" w:tplc="400A0001" w:tentative="1">
+      <w:start w:val="1"/>
+      <w:numFmt w:val="bullet"/>
+      <w:lvlText w:val=""/>
+      <w:lvlJc w:val="left"/>
+      <w:pPr>
+        <w:ind w:left="5388" w:hanging="360"/>
+      </w:pPr>
+      <w:rPr>
+        <w:rFonts w:ascii="Symbol" w:hAnsi="Symbol" w:hint="default"/>
+      </w:rPr>
+    </w:lvl>
+    <w:lvl w:ilvl="7" w:tplc="400A0003" w:tentative="1">
+      <w:start w:val="1"/>
+      <w:numFmt w:val="bullet"/>
+      <w:lvlText w:val="o"/>
+      <w:lvlJc w:val="left"/>
+      <w:pPr>
+        <w:ind w:left="6108" w:hanging="360"/>
+      </w:pPr>
+      <w:rPr>
+        <w:rFonts w:ascii="Courier New" w:hAnsi="Courier New" w:cs="Courier New" w:hint="default"/>
+      </w:rPr>
+    </w:lvl>
+    <w:lvl w:ilvl="8" w:tplc="400A0005" w:tentative="1">
+      <w:start w:val="1"/>
+      <w:numFmt w:val="bullet"/>
+      <w:lvlText w:val=""/>
+      <w:lvlJc w:val="left"/>
+      <w:pPr>
+        <w:ind w:left="6828" w:hanging="360"/>
+      </w:pPr>
+      <w:rPr>
+        <w:rFonts w:ascii="Wingdings" w:hAnsi="Wingdings" w:hint="default"/>
+      </w:rPr>
+    </w:lvl>
+  </w:abstractNum>
+  <w:abstractNum w:abstractNumId="17" w15:restartNumberingAfterBreak="0">
     <w:nsid w:val="35BD4D66"/>
     <w:multiLevelType w:val="hybridMultilevel"/>
     <w:tmpl w:val="F356DF92"/>
@@ -21952,7 +23625,93 @@
       </w:pPr>
     </w:lvl>
   </w:abstractNum>
-  <w:abstractNum w:abstractNumId="15" w15:restartNumberingAfterBreak="0">
+  <w:abstractNum w:abstractNumId="18" w15:restartNumberingAfterBreak="0">
+    <w:nsid w:val="36FB7163"/>
+    <w:multiLevelType w:val="hybridMultilevel"/>
+    <w:tmpl w:val="C1A8D69E"/>
+    <w:lvl w:ilvl="0" w:tplc="400A0017">
+      <w:start w:val="1"/>
+      <w:numFmt w:val="lowerLetter"/>
+      <w:lvlText w:val="%1)"/>
+      <w:lvlJc w:val="left"/>
+      <w:pPr>
+        <w:ind w:left="720" w:hanging="360"/>
+      </w:pPr>
+    </w:lvl>
+    <w:lvl w:ilvl="1" w:tplc="400A0019">
+      <w:start w:val="1"/>
+      <w:numFmt w:val="lowerLetter"/>
+      <w:lvlText w:val="%2."/>
+      <w:lvlJc w:val="left"/>
+      <w:pPr>
+        <w:ind w:left="1440" w:hanging="360"/>
+      </w:pPr>
+    </w:lvl>
+    <w:lvl w:ilvl="2" w:tplc="400A001B" w:tentative="1">
+      <w:start w:val="1"/>
+      <w:numFmt w:val="lowerRoman"/>
+      <w:lvlText w:val="%3."/>
+      <w:lvlJc w:val="right"/>
+      <w:pPr>
+        <w:ind w:left="2160" w:hanging="180"/>
+      </w:pPr>
+    </w:lvl>
+    <w:lvl w:ilvl="3" w:tplc="400A000F" w:tentative="1">
+      <w:start w:val="1"/>
+      <w:numFmt w:val="decimal"/>
+      <w:lvlText w:val="%4."/>
+      <w:lvlJc w:val="left"/>
+      <w:pPr>
+        <w:ind w:left="2880" w:hanging="360"/>
+      </w:pPr>
+    </w:lvl>
+    <w:lvl w:ilvl="4" w:tplc="400A0019" w:tentative="1">
+      <w:start w:val="1"/>
+      <w:numFmt w:val="lowerLetter"/>
+      <w:lvlText w:val="%5."/>
+      <w:lvlJc w:val="left"/>
+      <w:pPr>
+        <w:ind w:left="3600" w:hanging="360"/>
+      </w:pPr>
+    </w:lvl>
+    <w:lvl w:ilvl="5" w:tplc="400A001B" w:tentative="1">
+      <w:start w:val="1"/>
+      <w:numFmt w:val="lowerRoman"/>
+      <w:lvlText w:val="%6."/>
+      <w:lvlJc w:val="right"/>
+      <w:pPr>
+        <w:ind w:left="4320" w:hanging="180"/>
+      </w:pPr>
+    </w:lvl>
+    <w:lvl w:ilvl="6" w:tplc="400A000F" w:tentative="1">
+      <w:start w:val="1"/>
+      <w:numFmt w:val="decimal"/>
+      <w:lvlText w:val="%7."/>
+      <w:lvlJc w:val="left"/>
+      <w:pPr>
+        <w:ind w:left="5040" w:hanging="360"/>
+      </w:pPr>
+    </w:lvl>
+    <w:lvl w:ilvl="7" w:tplc="400A0019" w:tentative="1">
+      <w:start w:val="1"/>
+      <w:numFmt w:val="lowerLetter"/>
+      <w:lvlText w:val="%8."/>
+      <w:lvlJc w:val="left"/>
+      <w:pPr>
+        <w:ind w:left="5760" w:hanging="360"/>
+      </w:pPr>
+    </w:lvl>
+    <w:lvl w:ilvl="8" w:tplc="400A001B" w:tentative="1">
+      <w:start w:val="1"/>
+      <w:numFmt w:val="lowerRoman"/>
+      <w:lvlText w:val="%9."/>
+      <w:lvlJc w:val="right"/>
+      <w:pPr>
+        <w:ind w:left="6480" w:hanging="180"/>
+      </w:pPr>
+    </w:lvl>
+  </w:abstractNum>
+  <w:abstractNum w:abstractNumId="19" w15:restartNumberingAfterBreak="0">
     <w:nsid w:val="3AD24A89"/>
     <w:multiLevelType w:val="hybridMultilevel"/>
     <w:tmpl w:val="024A08FA"/>
@@ -22042,7 +23801,7 @@
       </w:pPr>
     </w:lvl>
   </w:abstractNum>
-  <w:abstractNum w:abstractNumId="16" w15:restartNumberingAfterBreak="0">
+  <w:abstractNum w:abstractNumId="20" w15:restartNumberingAfterBreak="0">
     <w:nsid w:val="3E13308B"/>
     <w:multiLevelType w:val="hybridMultilevel"/>
     <w:tmpl w:val="27A4492C"/>
@@ -22128,7 +23887,7 @@
       </w:pPr>
     </w:lvl>
   </w:abstractNum>
-  <w:abstractNum w:abstractNumId="17" w15:restartNumberingAfterBreak="0">
+  <w:abstractNum w:abstractNumId="21" w15:restartNumberingAfterBreak="0">
     <w:nsid w:val="41330338"/>
     <w:multiLevelType w:val="multilevel"/>
     <w:tmpl w:val="36E09C7E"/>
@@ -22246,7 +24005,7 @@
       </w:rPr>
     </w:lvl>
   </w:abstractNum>
-  <w:abstractNum w:abstractNumId="18" w15:restartNumberingAfterBreak="0">
+  <w:abstractNum w:abstractNumId="22" w15:restartNumberingAfterBreak="0">
     <w:nsid w:val="427001E7"/>
     <w:multiLevelType w:val="hybridMultilevel"/>
     <w:tmpl w:val="732E1B02"/>
@@ -22337,7 +24096,7 @@
       </w:pPr>
     </w:lvl>
   </w:abstractNum>
-  <w:abstractNum w:abstractNumId="19" w15:restartNumberingAfterBreak="0">
+  <w:abstractNum w:abstractNumId="23" w15:restartNumberingAfterBreak="0">
     <w:nsid w:val="470B3E64"/>
     <w:multiLevelType w:val="hybridMultilevel"/>
     <w:tmpl w:val="D4DED09E"/>
@@ -22426,7 +24185,120 @@
       </w:pPr>
     </w:lvl>
   </w:abstractNum>
-  <w:abstractNum w:abstractNumId="20" w15:restartNumberingAfterBreak="0">
+  <w:abstractNum w:abstractNumId="24" w15:restartNumberingAfterBreak="0">
+    <w:nsid w:val="47DB5C7D"/>
+    <w:multiLevelType w:val="hybridMultilevel"/>
+    <w:tmpl w:val="EE2A4D8E"/>
+    <w:lvl w:ilvl="0" w:tplc="400A0001">
+      <w:start w:val="1"/>
+      <w:numFmt w:val="bullet"/>
+      <w:lvlText w:val=""/>
+      <w:lvlJc w:val="left"/>
+      <w:pPr>
+        <w:ind w:left="1068" w:hanging="360"/>
+      </w:pPr>
+      <w:rPr>
+        <w:rFonts w:ascii="Symbol" w:hAnsi="Symbol" w:hint="default"/>
+      </w:rPr>
+    </w:lvl>
+    <w:lvl w:ilvl="1" w:tplc="400A0003" w:tentative="1">
+      <w:start w:val="1"/>
+      <w:numFmt w:val="bullet"/>
+      <w:lvlText w:val="o"/>
+      <w:lvlJc w:val="left"/>
+      <w:pPr>
+        <w:ind w:left="1788" w:hanging="360"/>
+      </w:pPr>
+      <w:rPr>
+        <w:rFonts w:ascii="Courier New" w:hAnsi="Courier New" w:cs="Courier New" w:hint="default"/>
+      </w:rPr>
+    </w:lvl>
+    <w:lvl w:ilvl="2" w:tplc="400A0005" w:tentative="1">
+      <w:start w:val="1"/>
+      <w:numFmt w:val="bullet"/>
+      <w:lvlText w:val=""/>
+      <w:lvlJc w:val="left"/>
+      <w:pPr>
+        <w:ind w:left="2508" w:hanging="360"/>
+      </w:pPr>
+      <w:rPr>
+        <w:rFonts w:ascii="Wingdings" w:hAnsi="Wingdings" w:hint="default"/>
+      </w:rPr>
+    </w:lvl>
+    <w:lvl w:ilvl="3" w:tplc="400A0001" w:tentative="1">
+      <w:start w:val="1"/>
+      <w:numFmt w:val="bullet"/>
+      <w:lvlText w:val=""/>
+      <w:lvlJc w:val="left"/>
+      <w:pPr>
+        <w:ind w:left="3228" w:hanging="360"/>
+      </w:pPr>
+      <w:rPr>
+        <w:rFonts w:ascii="Symbol" w:hAnsi="Symbol" w:hint="default"/>
+      </w:rPr>
+    </w:lvl>
+    <w:lvl w:ilvl="4" w:tplc="400A0003" w:tentative="1">
+      <w:start w:val="1"/>
+      <w:numFmt w:val="bullet"/>
+      <w:lvlText w:val="o"/>
+      <w:lvlJc w:val="left"/>
+      <w:pPr>
+        <w:ind w:left="3948" w:hanging="360"/>
+      </w:pPr>
+      <w:rPr>
+        <w:rFonts w:ascii="Courier New" w:hAnsi="Courier New" w:cs="Courier New" w:hint="default"/>
+      </w:rPr>
+    </w:lvl>
+    <w:lvl w:ilvl="5" w:tplc="400A0005" w:tentative="1">
+      <w:start w:val="1"/>
+      <w:numFmt w:val="bullet"/>
+      <w:lvlText w:val=""/>
+      <w:lvlJc w:val="left"/>
+      <w:pPr>
+        <w:ind w:left="4668" w:hanging="360"/>
+      </w:pPr>
+      <w:rPr>
+        <w:rFonts w:ascii="Wingdings" w:hAnsi="Wingdings" w:hint="default"/>
+      </w:rPr>
+    </w:lvl>
+    <w:lvl w:ilvl="6" w:tplc="400A0001" w:tentative="1">
+      <w:start w:val="1"/>
+      <w:numFmt w:val="bullet"/>
+      <w:lvlText w:val=""/>
+      <w:lvlJc w:val="left"/>
+      <w:pPr>
+        <w:ind w:left="5388" w:hanging="360"/>
+      </w:pPr>
+      <w:rPr>
+        <w:rFonts w:ascii="Symbol" w:hAnsi="Symbol" w:hint="default"/>
+      </w:rPr>
+    </w:lvl>
+    <w:lvl w:ilvl="7" w:tplc="400A0003" w:tentative="1">
+      <w:start w:val="1"/>
+      <w:numFmt w:val="bullet"/>
+      <w:lvlText w:val="o"/>
+      <w:lvlJc w:val="left"/>
+      <w:pPr>
+        <w:ind w:left="6108" w:hanging="360"/>
+      </w:pPr>
+      <w:rPr>
+        <w:rFonts w:ascii="Courier New" w:hAnsi="Courier New" w:cs="Courier New" w:hint="default"/>
+      </w:rPr>
+    </w:lvl>
+    <w:lvl w:ilvl="8" w:tplc="400A0005" w:tentative="1">
+      <w:start w:val="1"/>
+      <w:numFmt w:val="bullet"/>
+      <w:lvlText w:val=""/>
+      <w:lvlJc w:val="left"/>
+      <w:pPr>
+        <w:ind w:left="6828" w:hanging="360"/>
+      </w:pPr>
+      <w:rPr>
+        <w:rFonts w:ascii="Wingdings" w:hAnsi="Wingdings" w:hint="default"/>
+      </w:rPr>
+    </w:lvl>
+  </w:abstractNum>
+  <w:abstractNum w:abstractNumId="25" w15:restartNumberingAfterBreak="0">
     <w:nsid w:val="490E7318"/>
     <w:multiLevelType w:val="hybridMultilevel"/>
     <w:tmpl w:val="43D84C24"/>
@@ -22512,7 +24384,7 @@
       </w:pPr>
     </w:lvl>
   </w:abstractNum>
-  <w:abstractNum w:abstractNumId="21" w15:restartNumberingAfterBreak="0">
+  <w:abstractNum w:abstractNumId="26" w15:restartNumberingAfterBreak="0">
     <w:nsid w:val="4A6C5223"/>
     <w:multiLevelType w:val="multilevel"/>
     <w:tmpl w:val="78D8921E"/>
@@ -22625,7 +24497,7 @@
       </w:rPr>
     </w:lvl>
   </w:abstractNum>
-  <w:abstractNum w:abstractNumId="22" w15:restartNumberingAfterBreak="0">
+  <w:abstractNum w:abstractNumId="27" w15:restartNumberingAfterBreak="0">
     <w:nsid w:val="4BA829F5"/>
     <w:multiLevelType w:val="hybridMultilevel"/>
     <w:tmpl w:val="89FC2BEE"/>
@@ -22711,7 +24583,7 @@
       </w:pPr>
     </w:lvl>
   </w:abstractNum>
-  <w:abstractNum w:abstractNumId="23" w15:restartNumberingAfterBreak="0">
+  <w:abstractNum w:abstractNumId="28" w15:restartNumberingAfterBreak="0">
     <w:nsid w:val="4D0F74EB"/>
     <w:multiLevelType w:val="hybridMultilevel"/>
     <w:tmpl w:val="4C523E6C"/>
@@ -22797,7 +24669,120 @@
       </w:pPr>
     </w:lvl>
   </w:abstractNum>
-  <w:abstractNum w:abstractNumId="24" w15:restartNumberingAfterBreak="0">
+  <w:abstractNum w:abstractNumId="29" w15:restartNumberingAfterBreak="0">
+    <w:nsid w:val="51F4406C"/>
+    <w:multiLevelType w:val="hybridMultilevel"/>
+    <w:tmpl w:val="7CB84348"/>
+    <w:lvl w:ilvl="0" w:tplc="400A0001">
+      <w:start w:val="1"/>
+      <w:numFmt w:val="bullet"/>
+      <w:lvlText w:val=""/>
+      <w:lvlJc w:val="left"/>
+      <w:pPr>
+        <w:ind w:left="1068" w:hanging="360"/>
+      </w:pPr>
+      <w:rPr>
+        <w:rFonts w:ascii="Symbol" w:hAnsi="Symbol" w:hint="default"/>
+      </w:rPr>
+    </w:lvl>
+    <w:lvl w:ilvl="1" w:tplc="400A0003" w:tentative="1">
+      <w:start w:val="1"/>
+      <w:numFmt w:val="bullet"/>
+      <w:lvlText w:val="o"/>
+      <w:lvlJc w:val="left"/>
+      <w:pPr>
+        <w:ind w:left="1788" w:hanging="360"/>
+      </w:pPr>
+      <w:rPr>
+        <w:rFonts w:ascii="Courier New" w:hAnsi="Courier New" w:cs="Courier New" w:hint="default"/>
+      </w:rPr>
+    </w:lvl>
+    <w:lvl w:ilvl="2" w:tplc="400A0005" w:tentative="1">
+      <w:start w:val="1"/>
+      <w:numFmt w:val="bullet"/>
+      <w:lvlText w:val=""/>
+      <w:lvlJc w:val="left"/>
+      <w:pPr>
+        <w:ind w:left="2508" w:hanging="360"/>
+      </w:pPr>
+      <w:rPr>
+        <w:rFonts w:ascii="Wingdings" w:hAnsi="Wingdings" w:hint="default"/>
+      </w:rPr>
+    </w:lvl>
+    <w:lvl w:ilvl="3" w:tplc="400A0001" w:tentative="1">
+      <w:start w:val="1"/>
+      <w:numFmt w:val="bullet"/>
+      <w:lvlText w:val=""/>
+      <w:lvlJc w:val="left"/>
+      <w:pPr>
+        <w:ind w:left="3228" w:hanging="360"/>
+      </w:pPr>
+      <w:rPr>
+        <w:rFonts w:ascii="Symbol" w:hAnsi="Symbol" w:hint="default"/>
+      </w:rPr>
+    </w:lvl>
+    <w:lvl w:ilvl="4" w:tplc="400A0003" w:tentative="1">
+      <w:start w:val="1"/>
+      <w:numFmt w:val="bullet"/>
+      <w:lvlText w:val="o"/>
+      <w:lvlJc w:val="left"/>
+      <w:pPr>
+        <w:ind w:left="3948" w:hanging="360"/>
+      </w:pPr>
+      <w:rPr>
+        <w:rFonts w:ascii="Courier New" w:hAnsi="Courier New" w:cs="Courier New" w:hint="default"/>
+      </w:rPr>
+    </w:lvl>
+    <w:lvl w:ilvl="5" w:tplc="400A0005" w:tentative="1">
+      <w:start w:val="1"/>
+      <w:numFmt w:val="bullet"/>
+      <w:lvlText w:val=""/>
+      <w:lvlJc w:val="left"/>
+      <w:pPr>
+        <w:ind w:left="4668" w:hanging="360"/>
+      </w:pPr>
+      <w:rPr>
+        <w:rFonts w:ascii="Wingdings" w:hAnsi="Wingdings" w:hint="default"/>
+      </w:rPr>
+    </w:lvl>
+    <w:lvl w:ilvl="6" w:tplc="400A0001" w:tentative="1">
+      <w:start w:val="1"/>
+      <w:numFmt w:val="bullet"/>
+      <w:lvlText w:val=""/>
+      <w:lvlJc w:val="left"/>
+      <w:pPr>
+        <w:ind w:left="5388" w:hanging="360"/>
+      </w:pPr>
+      <w:rPr>
+        <w:rFonts w:ascii="Symbol" w:hAnsi="Symbol" w:hint="default"/>
+      </w:rPr>
+    </w:lvl>
+    <w:lvl w:ilvl="7" w:tplc="400A0003" w:tentative="1">
+      <w:start w:val="1"/>
+      <w:numFmt w:val="bullet"/>
+      <w:lvlText w:val="o"/>
+      <w:lvlJc w:val="left"/>
+      <w:pPr>
+        <w:ind w:left="6108" w:hanging="360"/>
+      </w:pPr>
+      <w:rPr>
+        <w:rFonts w:ascii="Courier New" w:hAnsi="Courier New" w:cs="Courier New" w:hint="default"/>
+      </w:rPr>
+    </w:lvl>
+    <w:lvl w:ilvl="8" w:tplc="400A0005" w:tentative="1">
+      <w:start w:val="1"/>
+      <w:numFmt w:val="bullet"/>
+      <w:lvlText w:val=""/>
+      <w:lvlJc w:val="left"/>
+      <w:pPr>
+        <w:ind w:left="6828" w:hanging="360"/>
+      </w:pPr>
+      <w:rPr>
+        <w:rFonts w:ascii="Wingdings" w:hAnsi="Wingdings" w:hint="default"/>
+      </w:rPr>
+    </w:lvl>
+  </w:abstractNum>
+  <w:abstractNum w:abstractNumId="30" w15:restartNumberingAfterBreak="0">
     <w:nsid w:val="544229E8"/>
     <w:multiLevelType w:val="hybridMultilevel"/>
     <w:tmpl w:val="203C1BD4"/>
@@ -22910,7 +24895,7 @@
       </w:rPr>
     </w:lvl>
   </w:abstractNum>
-  <w:abstractNum w:abstractNumId="25" w15:restartNumberingAfterBreak="0">
+  <w:abstractNum w:abstractNumId="31" w15:restartNumberingAfterBreak="0">
     <w:nsid w:val="579E00E9"/>
     <w:multiLevelType w:val="hybridMultilevel"/>
     <w:tmpl w:val="2820CD98"/>
@@ -23023,7 +25008,7 @@
       </w:rPr>
     </w:lvl>
   </w:abstractNum>
-  <w:abstractNum w:abstractNumId="26" w15:restartNumberingAfterBreak="0">
+  <w:abstractNum w:abstractNumId="32" w15:restartNumberingAfterBreak="0">
     <w:nsid w:val="58520E5A"/>
     <w:multiLevelType w:val="hybridMultilevel"/>
     <w:tmpl w:val="408A641A"/>
@@ -23113,7 +25098,7 @@
       </w:pPr>
     </w:lvl>
   </w:abstractNum>
-  <w:abstractNum w:abstractNumId="27" w15:restartNumberingAfterBreak="0">
+  <w:abstractNum w:abstractNumId="33" w15:restartNumberingAfterBreak="0">
     <w:nsid w:val="58F322C7"/>
     <w:multiLevelType w:val="hybridMultilevel"/>
     <w:tmpl w:val="E80A495A"/>
@@ -23226,7 +25211,7 @@
       </w:rPr>
     </w:lvl>
   </w:abstractNum>
-  <w:abstractNum w:abstractNumId="28" w15:restartNumberingAfterBreak="0">
+  <w:abstractNum w:abstractNumId="34" w15:restartNumberingAfterBreak="0">
     <w:nsid w:val="5C597E0B"/>
     <w:multiLevelType w:val="hybridMultilevel"/>
     <w:tmpl w:val="8CD67772"/>
@@ -23312,7 +25297,120 @@
       </w:pPr>
     </w:lvl>
   </w:abstractNum>
-  <w:abstractNum w:abstractNumId="29" w15:restartNumberingAfterBreak="0">
+  <w:abstractNum w:abstractNumId="35" w15:restartNumberingAfterBreak="0">
+    <w:nsid w:val="5C5D18A2"/>
+    <w:multiLevelType w:val="hybridMultilevel"/>
+    <w:tmpl w:val="59326FB2"/>
+    <w:lvl w:ilvl="0" w:tplc="400A0001">
+      <w:start w:val="1"/>
+      <w:numFmt w:val="bullet"/>
+      <w:lvlText w:val=""/>
+      <w:lvlJc w:val="left"/>
+      <w:pPr>
+        <w:ind w:left="1068" w:hanging="360"/>
+      </w:pPr>
+      <w:rPr>
+        <w:rFonts w:ascii="Symbol" w:hAnsi="Symbol" w:hint="default"/>
+      </w:rPr>
+    </w:lvl>
+    <w:lvl w:ilvl="1" w:tplc="400A0003" w:tentative="1">
+      <w:start w:val="1"/>
+      <w:numFmt w:val="bullet"/>
+      <w:lvlText w:val="o"/>
+      <w:lvlJc w:val="left"/>
+      <w:pPr>
+        <w:ind w:left="1788" w:hanging="360"/>
+      </w:pPr>
+      <w:rPr>
+        <w:rFonts w:ascii="Courier New" w:hAnsi="Courier New" w:cs="Courier New" w:hint="default"/>
+      </w:rPr>
+    </w:lvl>
+    <w:lvl w:ilvl="2" w:tplc="400A0005" w:tentative="1">
+      <w:start w:val="1"/>
+      <w:numFmt w:val="bullet"/>
+      <w:lvlText w:val=""/>
+      <w:lvlJc w:val="left"/>
+      <w:pPr>
+        <w:ind w:left="2508" w:hanging="360"/>
+      </w:pPr>
+      <w:rPr>
+        <w:rFonts w:ascii="Wingdings" w:hAnsi="Wingdings" w:hint="default"/>
+      </w:rPr>
+    </w:lvl>
+    <w:lvl w:ilvl="3" w:tplc="400A0001" w:tentative="1">
+      <w:start w:val="1"/>
+      <w:numFmt w:val="bullet"/>
+      <w:lvlText w:val=""/>
+      <w:lvlJc w:val="left"/>
+      <w:pPr>
+        <w:ind w:left="3228" w:hanging="360"/>
+      </w:pPr>
+      <w:rPr>
+        <w:rFonts w:ascii="Symbol" w:hAnsi="Symbol" w:hint="default"/>
+      </w:rPr>
+    </w:lvl>
+    <w:lvl w:ilvl="4" w:tplc="400A0003" w:tentative="1">
+      <w:start w:val="1"/>
+      <w:numFmt w:val="bullet"/>
+      <w:lvlText w:val="o"/>
+      <w:lvlJc w:val="left"/>
+      <w:pPr>
+        <w:ind w:left="3948" w:hanging="360"/>
+      </w:pPr>
+      <w:rPr>
+        <w:rFonts w:ascii="Courier New" w:hAnsi="Courier New" w:cs="Courier New" w:hint="default"/>
+      </w:rPr>
+    </w:lvl>
+    <w:lvl w:ilvl="5" w:tplc="400A0005" w:tentative="1">
+      <w:start w:val="1"/>
+      <w:numFmt w:val="bullet"/>
+      <w:lvlText w:val=""/>
+      <w:lvlJc w:val="left"/>
+      <w:pPr>
+        <w:ind w:left="4668" w:hanging="360"/>
+      </w:pPr>
+      <w:rPr>
+        <w:rFonts w:ascii="Wingdings" w:hAnsi="Wingdings" w:hint="default"/>
+      </w:rPr>
+    </w:lvl>
+    <w:lvl w:ilvl="6" w:tplc="400A0001" w:tentative="1">
+      <w:start w:val="1"/>
+      <w:numFmt w:val="bullet"/>
+      <w:lvlText w:val=""/>
+      <w:lvlJc w:val="left"/>
+      <w:pPr>
+        <w:ind w:left="5388" w:hanging="360"/>
+      </w:pPr>
+      <w:rPr>
+        <w:rFonts w:ascii="Symbol" w:hAnsi="Symbol" w:hint="default"/>
+      </w:rPr>
+    </w:lvl>
+    <w:lvl w:ilvl="7" w:tplc="400A0003" w:tentative="1">
+      <w:start w:val="1"/>
+      <w:numFmt w:val="bullet"/>
+      <w:lvlText w:val="o"/>
+      <w:lvlJc w:val="left"/>
+      <w:pPr>
+        <w:ind w:left="6108" w:hanging="360"/>
+      </w:pPr>
+      <w:rPr>
+        <w:rFonts w:ascii="Courier New" w:hAnsi="Courier New" w:cs="Courier New" w:hint="default"/>
+      </w:rPr>
+    </w:lvl>
+    <w:lvl w:ilvl="8" w:tplc="400A0005" w:tentative="1">
+      <w:start w:val="1"/>
+      <w:numFmt w:val="bullet"/>
+      <w:lvlText w:val=""/>
+      <w:lvlJc w:val="left"/>
+      <w:pPr>
+        <w:ind w:left="6828" w:hanging="360"/>
+      </w:pPr>
+      <w:rPr>
+        <w:rFonts w:ascii="Wingdings" w:hAnsi="Wingdings" w:hint="default"/>
+      </w:rPr>
+    </w:lvl>
+  </w:abstractNum>
+  <w:abstractNum w:abstractNumId="36" w15:restartNumberingAfterBreak="0">
     <w:nsid w:val="5C835257"/>
     <w:multiLevelType w:val="hybridMultilevel"/>
     <w:tmpl w:val="ECB44B74"/>
@@ -23402,7 +25500,7 @@
       </w:pPr>
     </w:lvl>
   </w:abstractNum>
-  <w:abstractNum w:abstractNumId="30" w15:restartNumberingAfterBreak="0">
+  <w:abstractNum w:abstractNumId="37" w15:restartNumberingAfterBreak="0">
     <w:nsid w:val="5E3E376B"/>
     <w:multiLevelType w:val="multilevel"/>
     <w:tmpl w:val="BC48D130"/>
@@ -23524,7 +25622,7 @@
       </w:rPr>
     </w:lvl>
   </w:abstractNum>
-  <w:abstractNum w:abstractNumId="31" w15:restartNumberingAfterBreak="0">
+  <w:abstractNum w:abstractNumId="38" w15:restartNumberingAfterBreak="0">
     <w:nsid w:val="5E8B4ED2"/>
     <w:multiLevelType w:val="hybridMultilevel"/>
     <w:tmpl w:val="92B832F6"/>
@@ -23614,7 +25712,7 @@
       </w:pPr>
     </w:lvl>
   </w:abstractNum>
-  <w:abstractNum w:abstractNumId="32" w15:restartNumberingAfterBreak="0">
+  <w:abstractNum w:abstractNumId="39" w15:restartNumberingAfterBreak="0">
     <w:nsid w:val="60E86C8D"/>
     <w:multiLevelType w:val="hybridMultilevel"/>
     <w:tmpl w:val="368AC88A"/>
@@ -23704,7 +25802,7 @@
       </w:pPr>
     </w:lvl>
   </w:abstractNum>
-  <w:abstractNum w:abstractNumId="33" w15:restartNumberingAfterBreak="0">
+  <w:abstractNum w:abstractNumId="40" w15:restartNumberingAfterBreak="0">
     <w:nsid w:val="639B04B5"/>
     <w:multiLevelType w:val="hybridMultilevel"/>
     <w:tmpl w:val="819EF5D6"/>
@@ -23817,7 +25915,7 @@
       </w:rPr>
     </w:lvl>
   </w:abstractNum>
-  <w:abstractNum w:abstractNumId="34" w15:restartNumberingAfterBreak="0">
+  <w:abstractNum w:abstractNumId="41" w15:restartNumberingAfterBreak="0">
     <w:nsid w:val="67347098"/>
     <w:multiLevelType w:val="hybridMultilevel"/>
     <w:tmpl w:val="C6788876"/>
@@ -23907,7 +26005,7 @@
       </w:pPr>
     </w:lvl>
   </w:abstractNum>
-  <w:abstractNum w:abstractNumId="35" w15:restartNumberingAfterBreak="0">
+  <w:abstractNum w:abstractNumId="42" w15:restartNumberingAfterBreak="0">
     <w:nsid w:val="68891782"/>
     <w:multiLevelType w:val="multilevel"/>
     <w:tmpl w:val="4A6A2E6E"/>
@@ -24025,7 +26123,7 @@
       </w:rPr>
     </w:lvl>
   </w:abstractNum>
-  <w:abstractNum w:abstractNumId="36" w15:restartNumberingAfterBreak="0">
+  <w:abstractNum w:abstractNumId="43" w15:restartNumberingAfterBreak="0">
     <w:nsid w:val="6C3905DA"/>
     <w:multiLevelType w:val="hybridMultilevel"/>
     <w:tmpl w:val="6FDE0534"/>
@@ -24115,7 +26213,7 @@
       </w:pPr>
     </w:lvl>
   </w:abstractNum>
-  <w:abstractNum w:abstractNumId="37" w15:restartNumberingAfterBreak="0">
+  <w:abstractNum w:abstractNumId="44" w15:restartNumberingAfterBreak="0">
     <w:nsid w:val="6DF93AFE"/>
     <w:multiLevelType w:val="hybridMultilevel"/>
     <w:tmpl w:val="E3C237B6"/>
@@ -24201,7 +26299,7 @@
       </w:pPr>
     </w:lvl>
   </w:abstractNum>
-  <w:abstractNum w:abstractNumId="38" w15:restartNumberingAfterBreak="0">
+  <w:abstractNum w:abstractNumId="45" w15:restartNumberingAfterBreak="0">
     <w:nsid w:val="6E463F71"/>
     <w:multiLevelType w:val="hybridMultilevel"/>
     <w:tmpl w:val="2276811E"/>
@@ -24287,7 +26385,7 @@
       </w:pPr>
     </w:lvl>
   </w:abstractNum>
-  <w:abstractNum w:abstractNumId="39" w15:restartNumberingAfterBreak="0">
+  <w:abstractNum w:abstractNumId="46" w15:restartNumberingAfterBreak="0">
     <w:nsid w:val="7639456D"/>
     <w:multiLevelType w:val="hybridMultilevel"/>
     <w:tmpl w:val="C6788876"/>
@@ -24377,7 +26475,7 @@
       </w:pPr>
     </w:lvl>
   </w:abstractNum>
-  <w:abstractNum w:abstractNumId="40" w15:restartNumberingAfterBreak="0">
+  <w:abstractNum w:abstractNumId="47" w15:restartNumberingAfterBreak="0">
     <w:nsid w:val="7966182E"/>
     <w:multiLevelType w:val="hybridMultilevel"/>
     <w:tmpl w:val="A3649D2E"/>
@@ -24463,128 +26561,265 @@
       </w:pPr>
     </w:lvl>
   </w:abstractNum>
+  <w:abstractNum w:abstractNumId="48" w15:restartNumberingAfterBreak="0">
+    <w:nsid w:val="7E9A3D1B"/>
+    <w:multiLevelType w:val="hybridMultilevel"/>
+    <w:tmpl w:val="6C7AED60"/>
+    <w:lvl w:ilvl="0" w:tplc="400A0001">
+      <w:start w:val="1"/>
+      <w:numFmt w:val="bullet"/>
+      <w:lvlText w:val=""/>
+      <w:lvlJc w:val="left"/>
+      <w:pPr>
+        <w:ind w:left="1068" w:hanging="360"/>
+      </w:pPr>
+      <w:rPr>
+        <w:rFonts w:ascii="Symbol" w:hAnsi="Symbol" w:hint="default"/>
+      </w:rPr>
+    </w:lvl>
+    <w:lvl w:ilvl="1" w:tplc="400A0003" w:tentative="1">
+      <w:start w:val="1"/>
+      <w:numFmt w:val="bullet"/>
+      <w:lvlText w:val="o"/>
+      <w:lvlJc w:val="left"/>
+      <w:pPr>
+        <w:ind w:left="1788" w:hanging="360"/>
+      </w:pPr>
+      <w:rPr>
+        <w:rFonts w:ascii="Courier New" w:hAnsi="Courier New" w:cs="Courier New" w:hint="default"/>
+      </w:rPr>
+    </w:lvl>
+    <w:lvl w:ilvl="2" w:tplc="400A0005" w:tentative="1">
+      <w:start w:val="1"/>
+      <w:numFmt w:val="bullet"/>
+      <w:lvlText w:val=""/>
+      <w:lvlJc w:val="left"/>
+      <w:pPr>
+        <w:ind w:left="2508" w:hanging="360"/>
+      </w:pPr>
+      <w:rPr>
+        <w:rFonts w:ascii="Wingdings" w:hAnsi="Wingdings" w:hint="default"/>
+      </w:rPr>
+    </w:lvl>
+    <w:lvl w:ilvl="3" w:tplc="400A0001" w:tentative="1">
+      <w:start w:val="1"/>
+      <w:numFmt w:val="bullet"/>
+      <w:lvlText w:val=""/>
+      <w:lvlJc w:val="left"/>
+      <w:pPr>
+        <w:ind w:left="3228" w:hanging="360"/>
+      </w:pPr>
+      <w:rPr>
+        <w:rFonts w:ascii="Symbol" w:hAnsi="Symbol" w:hint="default"/>
+      </w:rPr>
+    </w:lvl>
+    <w:lvl w:ilvl="4" w:tplc="400A0003" w:tentative="1">
+      <w:start w:val="1"/>
+      <w:numFmt w:val="bullet"/>
+      <w:lvlText w:val="o"/>
+      <w:lvlJc w:val="left"/>
+      <w:pPr>
+        <w:ind w:left="3948" w:hanging="360"/>
+      </w:pPr>
+      <w:rPr>
+        <w:rFonts w:ascii="Courier New" w:hAnsi="Courier New" w:cs="Courier New" w:hint="default"/>
+      </w:rPr>
+    </w:lvl>
+    <w:lvl w:ilvl="5" w:tplc="400A0005" w:tentative="1">
+      <w:start w:val="1"/>
+      <w:numFmt w:val="bullet"/>
+      <w:lvlText w:val=""/>
+      <w:lvlJc w:val="left"/>
+      <w:pPr>
+        <w:ind w:left="4668" w:hanging="360"/>
+      </w:pPr>
+      <w:rPr>
+        <w:rFonts w:ascii="Wingdings" w:hAnsi="Wingdings" w:hint="default"/>
+      </w:rPr>
+    </w:lvl>
+    <w:lvl w:ilvl="6" w:tplc="400A0001" w:tentative="1">
+      <w:start w:val="1"/>
+      <w:numFmt w:val="bullet"/>
+      <w:lvlText w:val=""/>
+      <w:lvlJc w:val="left"/>
+      <w:pPr>
+        <w:ind w:left="5388" w:hanging="360"/>
+      </w:pPr>
+      <w:rPr>
+        <w:rFonts w:ascii="Symbol" w:hAnsi="Symbol" w:hint="default"/>
+      </w:rPr>
+    </w:lvl>
+    <w:lvl w:ilvl="7" w:tplc="400A0003" w:tentative="1">
+      <w:start w:val="1"/>
+      <w:numFmt w:val="bullet"/>
+      <w:lvlText w:val="o"/>
+      <w:lvlJc w:val="left"/>
+      <w:pPr>
+        <w:ind w:left="6108" w:hanging="360"/>
+      </w:pPr>
+      <w:rPr>
+        <w:rFonts w:ascii="Courier New" w:hAnsi="Courier New" w:cs="Courier New" w:hint="default"/>
+      </w:rPr>
+    </w:lvl>
+    <w:lvl w:ilvl="8" w:tplc="400A0005" w:tentative="1">
+      <w:start w:val="1"/>
+      <w:numFmt w:val="bullet"/>
+      <w:lvlText w:val=""/>
+      <w:lvlJc w:val="left"/>
+      <w:pPr>
+        <w:ind w:left="6828" w:hanging="360"/>
+      </w:pPr>
+      <w:rPr>
+        <w:rFonts w:ascii="Wingdings" w:hAnsi="Wingdings" w:hint="default"/>
+      </w:rPr>
+    </w:lvl>
+  </w:abstractNum>
   <w:num w:numId="1">
-    <w:abstractNumId w:val="24"/>
+    <w:abstractNumId w:val="30"/>
   </w:num>
   <w:num w:numId="2">
-    <w:abstractNumId w:val="40"/>
+    <w:abstractNumId w:val="47"/>
   </w:num>
   <w:num w:numId="3">
-    <w:abstractNumId w:val="14"/>
+    <w:abstractNumId w:val="17"/>
   </w:num>
   <w:num w:numId="4">
-    <w:abstractNumId w:val="28"/>
+    <w:abstractNumId w:val="34"/>
   </w:num>
   <w:num w:numId="5">
-    <w:abstractNumId w:val="11"/>
+    <w:abstractNumId w:val="13"/>
   </w:num>
   <w:num w:numId="6">
-    <w:abstractNumId w:val="13"/>
+    <w:abstractNumId w:val="15"/>
   </w:num>
   <w:num w:numId="7">
-    <w:abstractNumId w:val="35"/>
+    <w:abstractNumId w:val="42"/>
   </w:num>
   <w:num w:numId="8">
-    <w:abstractNumId w:val="16"/>
+    <w:abstractNumId w:val="20"/>
   </w:num>
   <w:num w:numId="9">
-    <w:abstractNumId w:val="5"/>
+    <w:abstractNumId w:val="7"/>
   </w:num>
   <w:num w:numId="10">
-    <w:abstractNumId w:val="3"/>
+    <w:abstractNumId w:val="4"/>
   </w:num>
   <w:num w:numId="11">
-    <w:abstractNumId w:val="38"/>
+    <w:abstractNumId w:val="45"/>
   </w:num>
   <w:num w:numId="12">
     <w:abstractNumId w:val="1"/>
   </w:num>
   <w:num w:numId="13">
-    <w:abstractNumId w:val="6"/>
+    <w:abstractNumId w:val="8"/>
   </w:num>
   <w:num w:numId="14">
-    <w:abstractNumId w:val="26"/>
+    <w:abstractNumId w:val="32"/>
   </w:num>
   <w:num w:numId="15">
-    <w:abstractNumId w:val="37"/>
+    <w:abstractNumId w:val="44"/>
   </w:num>
   <w:num w:numId="16">
-    <w:abstractNumId w:val="22"/>
+    <w:abstractNumId w:val="27"/>
   </w:num>
   <w:num w:numId="17">
-    <w:abstractNumId w:val="20"/>
+    <w:abstractNumId w:val="25"/>
   </w:num>
   <w:num w:numId="18">
-    <w:abstractNumId w:val="23"/>
+    <w:abstractNumId w:val="28"/>
   </w:num>
   <w:num w:numId="19">
     <w:abstractNumId w:val="0"/>
   </w:num>
   <w:num w:numId="20">
-    <w:abstractNumId w:val="15"/>
+    <w:abstractNumId w:val="19"/>
   </w:num>
   <w:num w:numId="21">
     <w:abstractNumId w:val="2"/>
   </w:num>
   <w:num w:numId="22">
-    <w:abstractNumId w:val="19"/>
+    <w:abstractNumId w:val="23"/>
   </w:num>
   <w:num w:numId="23">
-    <w:abstractNumId w:val="30"/>
+    <w:abstractNumId w:val="37"/>
   </w:num>
   <w:num w:numId="24">
-    <w:abstractNumId w:val="17"/>
+    <w:abstractNumId w:val="21"/>
   </w:num>
   <w:num w:numId="25">
-    <w:abstractNumId w:val="32"/>
+    <w:abstractNumId w:val="39"/>
   </w:num>
   <w:num w:numId="26">
+    <w:abstractNumId w:val="38"/>
+  </w:num>
+  <w:num w:numId="27">
+    <w:abstractNumId w:val="43"/>
+  </w:num>
+  <w:num w:numId="28">
+    <w:abstractNumId w:val="11"/>
+  </w:num>
+  <w:num w:numId="29">
+    <w:abstractNumId w:val="22"/>
+  </w:num>
+  <w:num w:numId="30">
+    <w:abstractNumId w:val="10"/>
+  </w:num>
+  <w:num w:numId="31">
+    <w:abstractNumId w:val="36"/>
+  </w:num>
+  <w:num w:numId="32">
+    <w:abstractNumId w:val="6"/>
+  </w:num>
+  <w:num w:numId="33">
+    <w:abstractNumId w:val="33"/>
+  </w:num>
+  <w:num w:numId="34">
+    <w:abstractNumId w:val="12"/>
+  </w:num>
+  <w:num w:numId="35">
+    <w:abstractNumId w:val="41"/>
+  </w:num>
+  <w:num w:numId="36">
+    <w:abstractNumId w:val="40"/>
+  </w:num>
+  <w:num w:numId="37">
+    <w:abstractNumId w:val="46"/>
+  </w:num>
+  <w:num w:numId="38">
     <w:abstractNumId w:val="31"/>
   </w:num>
-  <w:num w:numId="27">
-    <w:abstractNumId w:val="36"/>
-  </w:num>
-  <w:num w:numId="28">
+  <w:num w:numId="39">
     <w:abstractNumId w:val="9"/>
   </w:num>
-  <w:num w:numId="29">
+  <w:num w:numId="40">
+    <w:abstractNumId w:val="14"/>
+  </w:num>
+  <w:num w:numId="41">
+    <w:abstractNumId w:val="26"/>
+  </w:num>
+  <w:num w:numId="42">
     <w:abstractNumId w:val="18"/>
   </w:num>
-  <w:num w:numId="30">
-    <w:abstractNumId w:val="8"/>
+  <w:num w:numId="43">
+    <w:abstractNumId w:val="5"/>
   </w:num>
-  <w:num w:numId="31">
+  <w:num w:numId="44">
     <w:abstractNumId w:val="29"/>
   </w:num>
-  <w:num w:numId="32">
-    <w:abstractNumId w:val="4"/>
+  <w:num w:numId="45">
+    <w:abstractNumId w:val="48"/>
   </w:num>
-  <w:num w:numId="33">
-    <w:abstractNumId w:val="27"/>
+  <w:num w:numId="46">
+    <w:abstractNumId w:val="35"/>
   </w:num>
-  <w:num w:numId="34">
-    <w:abstractNumId w:val="10"/>
+  <w:num w:numId="47">
+    <w:abstractNumId w:val="24"/>
   </w:num>
-  <w:num w:numId="35">
-    <w:abstractNumId w:val="34"/>
+  <w:num w:numId="48">
+    <w:abstractNumId w:val="16"/>
   </w:num>
-  <w:num w:numId="36">
-    <w:abstractNumId w:val="33"/>
-  </w:num>
-  <w:num w:numId="37">
-    <w:abstractNumId w:val="39"/>
-  </w:num>
-  <w:num w:numId="38">
-    <w:abstractNumId w:val="25"/>
-  </w:num>
-  <w:num w:numId="39">
-    <w:abstractNumId w:val="7"/>
-  </w:num>
-  <w:num w:numId="40">
-    <w:abstractNumId w:val="12"/>
-  </w:num>
-  <w:num w:numId="41">
-    <w:abstractNumId w:val="21"/>
+  <w:num w:numId="49">
+    <w:abstractNumId w:val="3"/>
   </w:num>
   <w:numIdMacAtCleanup w:val="38"/>
 </w:numbering>
@@ -24713,6 +26948,7 @@
     <w:lsdException w:name="HTML Sample" w:semiHidden="1" w:unhideWhenUsed="1"/>
     <w:lsdException w:name="HTML Typewriter" w:semiHidden="1" w:unhideWhenUsed="1"/>
     <w:lsdException w:name="HTML Variable" w:semiHidden="1" w:unhideWhenUsed="1"/>
+    <w:lsdException w:name="Normal Table" w:semiHidden="1" w:unhideWhenUsed="1"/>
     <w:lsdException w:name="annotation subject" w:semiHidden="1" w:unhideWhenUsed="1"/>
     <w:lsdException w:name="No List" w:semiHidden="1" w:unhideWhenUsed="1"/>
     <w:lsdException w:name="Outline List 1" w:semiHidden="1" w:unhideWhenUsed="1"/>
@@ -24758,9 +26994,11 @@
     <w:lsdException w:name="Table Subtle 1" w:semiHidden="1" w:unhideWhenUsed="1"/>
     <w:lsdException w:name="Table Subtle 2" w:semiHidden="1" w:unhideWhenUsed="1"/>
     <w:lsdException w:name="Table Web 1" w:semiHidden="1" w:unhideWhenUsed="1"/>
+    <w:lsdException w:name="Table Web 2" w:semiHidden="1" w:unhideWhenUsed="1"/>
     <w:lsdException w:name="Table Web 3" w:semiHidden="1" w:unhideWhenUsed="1"/>
     <w:lsdException w:name="Balloon Text" w:semiHidden="1" w:unhideWhenUsed="1"/>
     <w:lsdException w:name="Table Grid" w:uiPriority="39"/>
+    <w:lsdException w:name="Table Theme" w:semiHidden="1" w:unhideWhenUsed="1"/>
     <w:lsdException w:name="Placeholder Text" w:semiHidden="1"/>
     <w:lsdException w:name="No Spacing" w:uiPriority="1"/>
     <w:lsdException w:name="Light Shading" w:uiPriority="60"/>
@@ -25023,7 +27261,7 @@
     <w:uiPriority w:val="9"/>
     <w:unhideWhenUsed/>
     <w:qFormat/>
-    <w:rsid w:val="00956CAA"/>
+    <w:rsid w:val="005E56D6"/>
     <w:pPr>
       <w:keepNext/>
       <w:keepLines/>
@@ -25036,7 +27274,6 @@
       <w:bCs/>
       <w:caps/>
       <w:color w:val="1F4E79" w:themeColor="accent1" w:themeShade="80"/>
-      <w:sz w:val="24"/>
       <w:szCs w:val="26"/>
     </w:rPr>
   </w:style>
@@ -25869,14 +28106,13 @@
     <w:basedOn w:val="DefaultParagraphFont"/>
     <w:link w:val="Heading2"/>
     <w:uiPriority w:val="9"/>
-    <w:rsid w:val="00956CAA"/>
+    <w:rsid w:val="005E56D6"/>
     <w:rPr>
       <w:rFonts w:ascii="Arial" w:eastAsiaTheme="majorEastAsia" w:hAnsi="Arial" w:cstheme="majorBidi"/>
       <w:b/>
       <w:bCs/>
       <w:caps/>
       <w:color w:val="1F4E79" w:themeColor="accent1" w:themeShade="80"/>
-      <w:sz w:val="24"/>
       <w:szCs w:val="26"/>
     </w:rPr>
   </w:style>
@@ -27090,7 +29326,7 @@
 </file>
 
 <file path=customXml/itemProps1.xml><?xml version="1.0" encoding="utf-8"?>
-<ds:datastoreItem xmlns:ds="http://schemas.openxmlformats.org/officeDocument/2006/customXml" ds:itemID="{3E3EF027-D2C5-4EF8-86B2-5D4E44309BBF}">
+<ds:datastoreItem xmlns:ds="http://schemas.openxmlformats.org/officeDocument/2006/customXml" ds:itemID="{542025BD-0B5D-44CE-B896-A0F64B97DB95}">
   <ds:schemaRefs>
     <ds:schemaRef ds:uri="http://schemas.openxmlformats.org/officeDocument/2006/bibliography"/>
   </ds:schemaRefs>

</xml_diff>